<commit_message>
Added more text to Template.docx
</commit_message>
<xml_diff>
--- a/Src/Template.docx
+++ b/Src/Template.docx
@@ -2,83 +2,424 @@
 <file path=word/document.xml><?xml version="1.0" encoding="utf-8"?>
 <w:document xmlns:wpc="http://schemas.microsoft.com/office/word/2010/wordprocessingCanvas" xmlns:cx="http://schemas.microsoft.com/office/drawing/2014/chartex" xmlns:cx1="http://schemas.microsoft.com/office/drawing/2015/9/8/chartex" xmlns:mc="http://schemas.openxmlformats.org/markup-compatibility/2006" xmlns:o="urn:schemas-microsoft-com:office:office" xmlns:r="http://schemas.openxmlformats.org/officeDocument/2006/relationships" xmlns:m="http://schemas.openxmlformats.org/officeDocument/2006/math" xmlns:v="urn:schemas-microsoft-com:vml" xmlns:wp14="http://schemas.microsoft.com/office/word/2010/wordprocessingDrawing" xmlns:wp="http://schemas.openxmlformats.org/drawingml/2006/wordprocessingDrawing" xmlns:w10="urn:schemas-microsoft-com:office:word" xmlns:w="http://schemas.openxmlformats.org/wordprocessingml/2006/main" xmlns:w14="http://schemas.microsoft.com/office/word/2010/wordml" xmlns:w15="http://schemas.microsoft.com/office/word/2012/wordml" xmlns:w16se="http://schemas.microsoft.com/office/word/2015/wordml/symex" xmlns:wpg="http://schemas.microsoft.com/office/word/2010/wordprocessingGroup" xmlns:wpi="http://schemas.microsoft.com/office/word/2010/wordprocessingInk" xmlns:wne="http://schemas.microsoft.com/office/word/2006/wordml" xmlns:wps="http://schemas.microsoft.com/office/word/2010/wordprocessingShape" mc:Ignorable="w14 w15 w16se wp14">
   <w:body>
-    <w:p>
-      <w:pPr>
+    <w:sdt>
+      <w:sdtPr>
         <w:rPr>
           <w:rStyle w:val="Zwaar"/>
         </w:rPr>
-      </w:pPr>
-      <w:proofErr w:type="spellStart"/>
-      <w:r>
+        <w:alias w:val="ThisTextIsRemovedOnGeneration"/>
+        <w:tag w:val="672538307"/>
+        <w:id w:val="672538307"/>
+        <w:placeholder>
+          <w:docPart w:val="DefaultPlaceholder_-1854013440"/>
+        </w:placeholder>
+        <w15:color w:val="FF6600"/>
+      </w:sdtPr>
+      <w:sdtEndPr>
         <w:rPr>
           <w:rStyle w:val="Zwaar"/>
+          <w:b w:val="0"/>
         </w:rPr>
-        <w:t>This</w:t>
-      </w:r>
-      <w:proofErr w:type="spellEnd"/>
-      <w:r>
-        <w:rPr>
-          <w:rStyle w:val="Zwaar"/>
-        </w:rPr>
-        <w:t xml:space="preserve"> template </w:t>
-      </w:r>
-      <w:proofErr w:type="spellStart"/>
-      <w:r>
-        <w:rPr>
-          <w:rStyle w:val="Zwaar"/>
-        </w:rPr>
-        <w:t>comes</w:t>
-      </w:r>
-      <w:proofErr w:type="spellEnd"/>
-      <w:r>
-        <w:rPr>
-          <w:rStyle w:val="Zwaar"/>
-        </w:rPr>
-        <w:t xml:space="preserve"> </w:t>
-      </w:r>
-      <w:proofErr w:type="spellStart"/>
-      <w:r>
-        <w:rPr>
-          <w:rStyle w:val="Zwaar"/>
-        </w:rPr>
-        <w:t>with</w:t>
-      </w:r>
-      <w:proofErr w:type="spellEnd"/>
-      <w:r>
-        <w:rPr>
-          <w:rStyle w:val="Zwaar"/>
-        </w:rPr>
-        <w:t xml:space="preserve"> </w:t>
-      </w:r>
-      <w:proofErr w:type="spellStart"/>
-      <w:r>
-        <w:rPr>
-          <w:rStyle w:val="Zwaar"/>
-        </w:rPr>
-        <w:t>the</w:t>
-      </w:r>
-      <w:proofErr w:type="spellEnd"/>
-      <w:r>
-        <w:rPr>
-          <w:rStyle w:val="Zwaar"/>
-        </w:rPr>
-        <w:t xml:space="preserve"> </w:t>
-      </w:r>
-      <w:proofErr w:type="spellStart"/>
-      <w:r>
-        <w:rPr>
-          <w:rStyle w:val="Zwaar"/>
-        </w:rPr>
-        <w:t>Docati.Api</w:t>
-      </w:r>
-      <w:proofErr w:type="spellEnd"/>
-      <w:r>
-        <w:rPr>
-          <w:rStyle w:val="Zwaar"/>
-        </w:rPr>
-        <w:t xml:space="preserve"> sample project.</w:t>
-      </w:r>
-    </w:p>
+      </w:sdtEndPr>
+      <w:sdtContent>
+        <w:p>
+          <w:pPr>
+            <w:rPr>
+              <w:rStyle w:val="Zwaar"/>
+            </w:rPr>
+          </w:pPr>
+          <w:proofErr w:type="spellStart"/>
+          <w:r>
+            <w:rPr>
+              <w:rStyle w:val="Zwaar"/>
+            </w:rPr>
+            <w:t>This</w:t>
+          </w:r>
+          <w:proofErr w:type="spellEnd"/>
+          <w:r>
+            <w:rPr>
+              <w:rStyle w:val="Zwaar"/>
+            </w:rPr>
+            <w:t xml:space="preserve"> template </w:t>
+          </w:r>
+          <w:proofErr w:type="spellStart"/>
+          <w:r>
+            <w:rPr>
+              <w:rStyle w:val="Zwaar"/>
+            </w:rPr>
+            <w:t>comes</w:t>
+          </w:r>
+          <w:proofErr w:type="spellEnd"/>
+          <w:r>
+            <w:rPr>
+              <w:rStyle w:val="Zwaar"/>
+            </w:rPr>
+            <w:t xml:space="preserve"> </w:t>
+          </w:r>
+          <w:proofErr w:type="spellStart"/>
+          <w:r>
+            <w:rPr>
+              <w:rStyle w:val="Zwaar"/>
+            </w:rPr>
+            <w:t>with</w:t>
+          </w:r>
+          <w:proofErr w:type="spellEnd"/>
+          <w:r>
+            <w:rPr>
+              <w:rStyle w:val="Zwaar"/>
+            </w:rPr>
+            <w:t xml:space="preserve"> </w:t>
+          </w:r>
+          <w:proofErr w:type="spellStart"/>
+          <w:r>
+            <w:rPr>
+              <w:rStyle w:val="Zwaar"/>
+            </w:rPr>
+            <w:t>the</w:t>
+          </w:r>
+          <w:proofErr w:type="spellEnd"/>
+          <w:r>
+            <w:rPr>
+              <w:rStyle w:val="Zwaar"/>
+            </w:rPr>
+            <w:t xml:space="preserve"> </w:t>
+          </w:r>
+          <w:proofErr w:type="spellStart"/>
+          <w:r>
+            <w:rPr>
+              <w:rStyle w:val="Zwaar"/>
+            </w:rPr>
+            <w:t>Docati.Api</w:t>
+          </w:r>
+          <w:proofErr w:type="spellEnd"/>
+          <w:r>
+            <w:rPr>
+              <w:rStyle w:val="Zwaar"/>
+            </w:rPr>
+            <w:t xml:space="preserve"> sample project.</w:t>
+          </w:r>
+        </w:p>
+        <w:p>
+          <w:pPr>
+            <w:rPr>
+              <w:rStyle w:val="Zwaar"/>
+              <w:b w:val="0"/>
+            </w:rPr>
+          </w:pPr>
+          <w:proofErr w:type="spellStart"/>
+          <w:r>
+            <w:rPr>
+              <w:rStyle w:val="Zwaar"/>
+              <w:b w:val="0"/>
+            </w:rPr>
+            <w:t>To</w:t>
+          </w:r>
+          <w:proofErr w:type="spellEnd"/>
+          <w:r>
+            <w:rPr>
+              <w:rStyle w:val="Zwaar"/>
+              <w:b w:val="0"/>
+            </w:rPr>
+            <w:t xml:space="preserve"> </w:t>
+          </w:r>
+          <w:proofErr w:type="spellStart"/>
+          <w:r>
+            <w:rPr>
+              <w:rStyle w:val="Zwaar"/>
+              <w:b w:val="0"/>
+            </w:rPr>
+            <w:t>create</w:t>
+          </w:r>
+          <w:proofErr w:type="spellEnd"/>
+          <w:r>
+            <w:rPr>
+              <w:rStyle w:val="Zwaar"/>
+              <w:b w:val="0"/>
+            </w:rPr>
+            <w:t xml:space="preserve"> </w:t>
+          </w:r>
+          <w:proofErr w:type="spellStart"/>
+          <w:r>
+            <w:rPr>
+              <w:rStyle w:val="Zwaar"/>
+              <w:b w:val="0"/>
+            </w:rPr>
+            <w:t>your</w:t>
+          </w:r>
+          <w:proofErr w:type="spellEnd"/>
+          <w:r>
+            <w:rPr>
+              <w:rStyle w:val="Zwaar"/>
+              <w:b w:val="0"/>
+            </w:rPr>
+            <w:t xml:space="preserve"> </w:t>
+          </w:r>
+          <w:proofErr w:type="spellStart"/>
+          <w:r>
+            <w:rPr>
+              <w:rStyle w:val="Zwaar"/>
+              <w:b w:val="0"/>
+            </w:rPr>
+            <w:t>own</w:t>
+          </w:r>
+          <w:proofErr w:type="spellEnd"/>
+          <w:r>
+            <w:rPr>
+              <w:rStyle w:val="Zwaar"/>
+              <w:b w:val="0"/>
+            </w:rPr>
+            <w:t xml:space="preserve"> templates, </w:t>
+          </w:r>
+          <w:proofErr w:type="spellStart"/>
+          <w:r>
+            <w:rPr>
+              <w:rStyle w:val="Zwaar"/>
+              <w:b w:val="0"/>
+            </w:rPr>
+            <w:t>you</w:t>
+          </w:r>
+          <w:proofErr w:type="spellEnd"/>
+          <w:r>
+            <w:rPr>
+              <w:rStyle w:val="Zwaar"/>
+              <w:b w:val="0"/>
+            </w:rPr>
+            <w:t xml:space="preserve"> </w:t>
+          </w:r>
+          <w:proofErr w:type="spellStart"/>
+          <w:r>
+            <w:rPr>
+              <w:rStyle w:val="Zwaar"/>
+              <w:b w:val="0"/>
+            </w:rPr>
+            <w:t>need</w:t>
+          </w:r>
+          <w:proofErr w:type="spellEnd"/>
+          <w:r>
+            <w:rPr>
+              <w:rStyle w:val="Zwaar"/>
+              <w:b w:val="0"/>
+            </w:rPr>
+            <w:t xml:space="preserve"> </w:t>
+          </w:r>
+          <w:proofErr w:type="spellStart"/>
+          <w:r>
+            <w:rPr>
+              <w:rStyle w:val="Zwaar"/>
+              <w:b w:val="0"/>
+            </w:rPr>
+            <w:t>the</w:t>
+          </w:r>
+          <w:proofErr w:type="spellEnd"/>
+          <w:r>
+            <w:rPr>
+              <w:rStyle w:val="Zwaar"/>
+              <w:b w:val="0"/>
+            </w:rPr>
+            <w:t xml:space="preserve"> </w:t>
+          </w:r>
+          <w:proofErr w:type="spellStart"/>
+          <w:r>
+            <w:rPr>
+              <w:rStyle w:val="Zwaar"/>
+            </w:rPr>
+            <w:t>Docati</w:t>
+          </w:r>
+          <w:proofErr w:type="spellEnd"/>
+          <w:r>
+            <w:rPr>
+              <w:rStyle w:val="Zwaar"/>
+            </w:rPr>
+            <w:t xml:space="preserve"> Word </w:t>
+          </w:r>
+          <w:proofErr w:type="spellStart"/>
+          <w:r>
+            <w:rPr>
+              <w:rStyle w:val="Zwaar"/>
+            </w:rPr>
+            <w:t>add</w:t>
+          </w:r>
+          <w:proofErr w:type="spellEnd"/>
+          <w:r>
+            <w:rPr>
+              <w:rStyle w:val="Zwaar"/>
+            </w:rPr>
+            <w:t>-in</w:t>
+          </w:r>
+          <w:r>
+            <w:rPr>
+              <w:rStyle w:val="Zwaar"/>
+              <w:b w:val="0"/>
+            </w:rPr>
+            <w:t>.</w:t>
+          </w:r>
+          <w:r>
+            <w:rPr>
+              <w:rStyle w:val="Zwaar"/>
+              <w:b w:val="0"/>
+            </w:rPr>
+            <w:br/>
+          </w:r>
+          <w:proofErr w:type="spellStart"/>
+          <w:r>
+            <w:rPr>
+              <w:rStyle w:val="Zwaar"/>
+              <w:b w:val="0"/>
+            </w:rPr>
+            <w:t>You</w:t>
+          </w:r>
+          <w:proofErr w:type="spellEnd"/>
+          <w:r>
+            <w:rPr>
+              <w:rStyle w:val="Zwaar"/>
+              <w:b w:val="0"/>
+            </w:rPr>
+            <w:t xml:space="preserve"> </w:t>
+          </w:r>
+          <w:proofErr w:type="spellStart"/>
+          <w:r>
+            <w:rPr>
+              <w:rStyle w:val="Zwaar"/>
+              <w:b w:val="0"/>
+            </w:rPr>
+            <w:t>can</w:t>
+          </w:r>
+          <w:proofErr w:type="spellEnd"/>
+          <w:r>
+            <w:rPr>
+              <w:rStyle w:val="Zwaar"/>
+              <w:b w:val="0"/>
+            </w:rPr>
+            <w:t xml:space="preserve"> download </w:t>
+          </w:r>
+          <w:proofErr w:type="spellStart"/>
+          <w:r>
+            <w:rPr>
+              <w:rStyle w:val="Zwaar"/>
+              <w:b w:val="0"/>
+            </w:rPr>
+            <w:t>it</w:t>
+          </w:r>
+          <w:proofErr w:type="spellEnd"/>
+          <w:r>
+            <w:rPr>
+              <w:rStyle w:val="Zwaar"/>
+              <w:b w:val="0"/>
+            </w:rPr>
+            <w:t xml:space="preserve"> </w:t>
+          </w:r>
+          <w:proofErr w:type="spellStart"/>
+          <w:r>
+            <w:rPr>
+              <w:rStyle w:val="Zwaar"/>
+              <w:b w:val="0"/>
+            </w:rPr>
+            <w:t>for</w:t>
+          </w:r>
+          <w:proofErr w:type="spellEnd"/>
+          <w:r>
+            <w:rPr>
+              <w:rStyle w:val="Zwaar"/>
+              <w:b w:val="0"/>
+            </w:rPr>
+            <w:t xml:space="preserve"> free here: </w:t>
+          </w:r>
+          <w:hyperlink r:id="rId5" w:history="1">
+            <w:r>
+              <w:rPr>
+                <w:rStyle w:val="Hyperlink"/>
+              </w:rPr>
+              <w:t>https://www.docati.com/installation</w:t>
+            </w:r>
+          </w:hyperlink>
+        </w:p>
+        <w:p>
+          <w:pPr>
+            <w:rPr>
+              <w:rStyle w:val="Zwaar"/>
+              <w:b w:val="0"/>
+            </w:rPr>
+          </w:pPr>
+          <w:r>
+            <w:rPr>
+              <w:rStyle w:val="Zwaar"/>
+              <w:b w:val="0"/>
+            </w:rPr>
+            <w:t xml:space="preserve">For a </w:t>
+          </w:r>
+          <w:r>
+            <w:rPr>
+              <w:rStyle w:val="Zwaar"/>
+            </w:rPr>
+            <w:t xml:space="preserve">trial </w:t>
+          </w:r>
+          <w:proofErr w:type="spellStart"/>
+          <w:r>
+            <w:rPr>
+              <w:rStyle w:val="Zwaar"/>
+            </w:rPr>
+            <w:t>license</w:t>
+          </w:r>
+          <w:proofErr w:type="spellEnd"/>
+          <w:r>
+            <w:rPr>
+              <w:rStyle w:val="Zwaar"/>
+              <w:b w:val="0"/>
+            </w:rPr>
+            <w:t xml:space="preserve">, </w:t>
+          </w:r>
+          <w:proofErr w:type="spellStart"/>
+          <w:r>
+            <w:rPr>
+              <w:rStyle w:val="Zwaar"/>
+              <w:b w:val="0"/>
+            </w:rPr>
+            <w:t>just</w:t>
+          </w:r>
+          <w:proofErr w:type="spellEnd"/>
+          <w:r>
+            <w:rPr>
+              <w:rStyle w:val="Zwaar"/>
+              <w:b w:val="0"/>
+            </w:rPr>
+            <w:t xml:space="preserve"> contact </w:t>
+          </w:r>
+          <w:proofErr w:type="spellStart"/>
+          <w:r>
+            <w:rPr>
+              <w:rStyle w:val="Zwaar"/>
+              <w:b w:val="0"/>
+            </w:rPr>
+            <w:t>us</w:t>
+          </w:r>
+          <w:proofErr w:type="spellEnd"/>
+          <w:r>
+            <w:rPr>
+              <w:rStyle w:val="Zwaar"/>
+              <w:b w:val="0"/>
+            </w:rPr>
+            <w:t xml:space="preserve"> at </w:t>
+          </w:r>
+          <w:hyperlink r:id="rId6" w:history="1">
+            <w:r>
+              <w:rPr>
+                <w:rStyle w:val="Hyperlink"/>
+              </w:rPr>
+              <w:t>support@docati.com</w:t>
+            </w:r>
+          </w:hyperlink>
+          <w:r>
+            <w:rPr>
+              <w:rStyle w:val="Zwaar"/>
+              <w:b w:val="0"/>
+            </w:rPr>
+            <w:t>.</w:t>
+          </w:r>
+        </w:p>
+        <w:bookmarkStart w:id="0" w:name="_GoBack" w:displacedByCustomXml="next"/>
+        <w:bookmarkEnd w:id="0" w:displacedByCustomXml="next"/>
+      </w:sdtContent>
+    </w:sdt>
     <w:sdt>
       <w:sdtPr>
         <w:alias w:val="Person"/>
@@ -89,8 +430,8 @@
         </w:placeholder>
         <w15:color w:val="FF6600"/>
       </w:sdtPr>
+      <w:sdtEndPr/>
       <w:sdtContent>
-        <w:p/>
         <w:p>
           <w:proofErr w:type="spellStart"/>
           <w:r>
@@ -110,11 +451,12 @@
               <w:id w:val="1184019272"/>
               <w:lock w:val="contentLocked"/>
               <w:placeholder>
-                <w:docPart w:val="9FF89E475A514C02BBFED5B4765B3BF6"/>
+                <w:docPart w:val="57B001DCE79B4AF5949CD6F6CF4BF78C"/>
               </w:placeholder>
               <w:showingPlcHdr/>
               <w15:color w:val="FF6600"/>
             </w:sdtPr>
+            <w:sdtEndPr/>
             <w:sdtContent>
               <w:r>
                 <w:rPr>
@@ -138,6 +480,7 @@
             </w:placeholder>
             <w15:color w:val="FF6600"/>
           </w:sdtPr>
+          <w:sdtEndPr/>
           <w:sdtContent>
             <w:p>
               <w:proofErr w:type="spellStart"/>
@@ -177,11 +520,12 @@
                   <w:id w:val="1857387021"/>
                   <w:lock w:val="contentLocked"/>
                   <w:placeholder>
-                    <w:docPart w:val="279710BDE2884079A2AB55AF6572E857"/>
+                    <w:docPart w:val="5423B822E88449EF853188D630BC6852"/>
                   </w:placeholder>
                   <w:showingPlcHdr/>
                   <w15:color w:val="FF6600"/>
                 </w:sdtPr>
+                <w:sdtEndPr/>
                 <w:sdtContent>
                   <w:r>
                     <w:rPr>
@@ -194,7 +538,6 @@
               <w:r>
                 <w:t xml:space="preserve"> is</w:t>
               </w:r>
-              <w:bookmarkStart w:id="0" w:name="_GoBack"/>
               <w:r>
                 <w:rPr>
                   <w:b/>
@@ -202,7 +545,6 @@
                 </w:rPr>
                 <w:t xml:space="preserve"> </w:t>
               </w:r>
-              <w:bookmarkEnd w:id="0"/>
               <w:sdt>
                 <w:sdtPr>
                   <w:alias w:val="score"/>
@@ -210,11 +552,12 @@
                   <w:id w:val="1075166721"/>
                   <w:lock w:val="contentLocked"/>
                   <w:placeholder>
-                    <w:docPart w:val="9A885B7910F44CB6AB2FBBEA69128069"/>
+                    <w:docPart w:val="074258128924483CAEEB83EF166FC941"/>
                   </w:placeholder>
                   <w:showingPlcHdr/>
                   <w15:color w:val="FF6600"/>
                 </w:sdtPr>
+                <w:sdtEndPr/>
                 <w:sdtContent>
                   <w:r>
                     <w:rPr>
@@ -225,12 +568,11 @@
                 </w:sdtContent>
               </w:sdt>
               <w:r>
-                <w:t xml:space="preserve">. </w:t>
+                <w:t>.</w:t>
               </w:r>
             </w:p>
           </w:sdtContent>
         </w:sdt>
-        <w:p/>
       </w:sdtContent>
     </w:sdt>
     <w:p/>
@@ -720,6 +1062,17 @@
       <w:bCs/>
     </w:rPr>
   </w:style>
+  <w:style w:type="character" w:styleId="Hyperlink">
+    <w:name w:val="Hyperlink"/>
+    <w:basedOn w:val="Standaardalinea-lettertype"/>
+    <w:uiPriority w:val="99"/>
+    <w:unhideWhenUsed/>
+    <w:rsid w:val="00774426"/>
+    <w:rPr>
+      <w:color w:val="0563C1" w:themeColor="hyperlink"/>
+      <w:u w:val="single"/>
+    </w:rPr>
+  </w:style>
 </w:styles>
 </file>
 
@@ -754,7 +1107,7 @@
     </w:docPart>
     <w:docPart>
       <w:docPartPr>
-        <w:name w:val="9FF89E475A514C02BBFED5B4765B3BF6"/>
+        <w:name w:val="57B001DCE79B4AF5949CD6F6CF4BF78C"/>
         <w:category>
           <w:name w:val="Algemeen"/>
           <w:gallery w:val="placeholder"/>
@@ -765,7 +1118,7 @@
         <w:behaviors>
           <w:behavior w:val="content"/>
         </w:behaviors>
-        <w:guid w:val="{CB5ACAAA-5D52-4B0F-A586-9B6BB0C60581}"/>
+        <w:guid w:val="{DE984E7A-B112-4D8C-9C11-DF9288D3D9A7}"/>
       </w:docPartPr>
       <w:docPartBody>
         <w:p>
@@ -780,7 +1133,7 @@
     </w:docPart>
     <w:docPart>
       <w:docPartPr>
-        <w:name w:val="279710BDE2884079A2AB55AF6572E857"/>
+        <w:name w:val="5423B822E88449EF853188D630BC6852"/>
         <w:category>
           <w:name w:val="Algemeen"/>
           <w:gallery w:val="placeholder"/>
@@ -791,7 +1144,7 @@
         <w:behaviors>
           <w:behavior w:val="content"/>
         </w:behaviors>
-        <w:guid w:val="{3B25BE4F-1CFF-4EB0-B242-517240E6CD82}"/>
+        <w:guid w:val="{0A88706D-6454-4C80-A183-2DC9A8091460}"/>
       </w:docPartPr>
       <w:docPartBody>
         <w:p>
@@ -806,7 +1159,7 @@
     </w:docPart>
     <w:docPart>
       <w:docPartPr>
-        <w:name w:val="9A885B7910F44CB6AB2FBBEA69128069"/>
+        <w:name w:val="074258128924483CAEEB83EF166FC941"/>
         <w:category>
           <w:name w:val="Algemeen"/>
           <w:gallery w:val="placeholder"/>
@@ -817,7 +1170,7 @@
         <w:behaviors>
           <w:behavior w:val="content"/>
         </w:behaviors>
-        <w:guid w:val="{163E7D30-9929-4CC8-8021-90C5D2A31FBE}"/>
+        <w:guid w:val="{D88DBABA-C01E-402F-8192-DBB2E9D65B2C}"/>
       </w:docPartPr>
       <w:docPartBody>
         <w:p>
@@ -877,6 +1230,8 @@
   <w:rsids>
     <w:rsidRoot w:val="0045292F"/>
     <w:rsid w:val="0045292F"/>
+    <w:rsid w:val="00611D69"/>
+    <w:rsid w:val="00F64F79"/>
   </w:rsids>
   <m:mathPr>
     <m:mathFont m:val="Cambria Math"/>
@@ -1325,7 +1680,7 @@
     <w:basedOn w:val="Standaardalinea-lettertype"/>
     <w:uiPriority w:val="99"/>
     <w:semiHidden/>
-    <w:rsid w:val="0045292F"/>
+    <w:rsid w:val="00F64F79"/>
     <w:rPr>
       <w:color w:val="808080"/>
     </w:rPr>
@@ -1613,12 +1968,13 @@
     <ControlInfo type="UseContext" id="4277496194" tagName="4277496194" label="course" path="course" simplePath="1"/>
     <ControlInfo type="ValueOf" id="1857387021" tagName="1857387021" label="coursename" path="name" simplePath="1" format="Text" customFormatString=""/>
     <ControlInfo type="ValueOf" id="1075166721" tagName="1075166721" label="score" path="score" simplePath="1" format="Numeric0" customFormatString=""/>
+    <ControlInfo type="If" id="672538307" tagName="672538307" label="ThisTextIsRemovedOnGeneration" path="0" simplePath="0"/>
   </ControlInfos>
 </docatiConfig>
 </file>
 
 <file path=customXml/itemProps1.xml><?xml version="1.0" encoding="utf-8"?>
-<ds:datastoreItem xmlns:ds="http://schemas.openxmlformats.org/officeDocument/2006/customXml" ds:itemID="{9450D497-255A-4BF8-9736-4FBEB011C395}">
+<ds:datastoreItem xmlns:ds="http://schemas.openxmlformats.org/officeDocument/2006/customXml" ds:itemID="{868A397A-C9CA-419D-86E3-65FB5A49E4EE}">
   <ds:schemaRefs>
     <ds:schemaRef ds:uri="urn:fleXdoc.docati.com"/>
   </ds:schemaRefs>

</xml_diff>

<commit_message>
Updated for Docati v5. Added v5 license valid unit end of September 2017.
</commit_message>
<xml_diff>
--- a/Src/Template.docx
+++ b/Src/Template.docx
@@ -26,75 +26,29 @@
           <w:pPr>
             <w:rPr>
               <w:rStyle w:val="Zwaar"/>
+              <w:lang w:val="en-US"/>
             </w:rPr>
           </w:pPr>
+          <w:r>
+            <w:rPr>
+              <w:rStyle w:val="Zwaar"/>
+              <w:lang w:val="en-US"/>
+            </w:rPr>
+            <w:t xml:space="preserve">This template comes with the </w:t>
+          </w:r>
           <w:proofErr w:type="spellStart"/>
           <w:r>
             <w:rPr>
               <w:rStyle w:val="Zwaar"/>
-            </w:rPr>
-            <w:t>This</w:t>
+              <w:lang w:val="en-US"/>
+            </w:rPr>
+            <w:t>Docati.Api</w:t>
           </w:r>
           <w:proofErr w:type="spellEnd"/>
           <w:r>
             <w:rPr>
               <w:rStyle w:val="Zwaar"/>
-            </w:rPr>
-            <w:t xml:space="preserve"> template </w:t>
-          </w:r>
-          <w:proofErr w:type="spellStart"/>
-          <w:r>
-            <w:rPr>
-              <w:rStyle w:val="Zwaar"/>
-            </w:rPr>
-            <w:t>comes</w:t>
-          </w:r>
-          <w:proofErr w:type="spellEnd"/>
-          <w:r>
-            <w:rPr>
-              <w:rStyle w:val="Zwaar"/>
-            </w:rPr>
-            <w:t xml:space="preserve"> </w:t>
-          </w:r>
-          <w:proofErr w:type="spellStart"/>
-          <w:r>
-            <w:rPr>
-              <w:rStyle w:val="Zwaar"/>
-            </w:rPr>
-            <w:t>with</w:t>
-          </w:r>
-          <w:proofErr w:type="spellEnd"/>
-          <w:r>
-            <w:rPr>
-              <w:rStyle w:val="Zwaar"/>
-            </w:rPr>
-            <w:t xml:space="preserve"> </w:t>
-          </w:r>
-          <w:proofErr w:type="spellStart"/>
-          <w:r>
-            <w:rPr>
-              <w:rStyle w:val="Zwaar"/>
-            </w:rPr>
-            <w:t>the</w:t>
-          </w:r>
-          <w:proofErr w:type="spellEnd"/>
-          <w:r>
-            <w:rPr>
-              <w:rStyle w:val="Zwaar"/>
-            </w:rPr>
-            <w:t xml:space="preserve"> </w:t>
-          </w:r>
-          <w:proofErr w:type="spellStart"/>
-          <w:r>
-            <w:rPr>
-              <w:rStyle w:val="Zwaar"/>
-            </w:rPr>
-            <w:t>Docati.Api</w:t>
-          </w:r>
-          <w:proofErr w:type="spellEnd"/>
-          <w:r>
-            <w:rPr>
-              <w:rStyle w:val="Zwaar"/>
+              <w:lang w:val="en-US"/>
             </w:rPr>
             <w:t xml:space="preserve"> sample project.</w:t>
           </w:r>
@@ -104,230 +58,55 @@
             <w:rPr>
               <w:rStyle w:val="Zwaar"/>
               <w:b w:val="0"/>
+              <w:lang w:val="en-US"/>
             </w:rPr>
           </w:pPr>
-          <w:proofErr w:type="spellStart"/>
           <w:r>
             <w:rPr>
               <w:rStyle w:val="Zwaar"/>
               <w:b w:val="0"/>
-            </w:rPr>
-            <w:t>To</w:t>
+              <w:lang w:val="en-US"/>
+            </w:rPr>
+            <w:t xml:space="preserve">To create your own templates, you need the </w:t>
+          </w:r>
+          <w:proofErr w:type="spellStart"/>
+          <w:r>
+            <w:rPr>
+              <w:rStyle w:val="Zwaar"/>
+              <w:lang w:val="en-US"/>
+            </w:rPr>
+            <w:t>Docati</w:t>
           </w:r>
           <w:proofErr w:type="spellEnd"/>
+          <w:r>
+            <w:rPr>
+              <w:rStyle w:val="Zwaar"/>
+              <w:lang w:val="en-US"/>
+            </w:rPr>
+            <w:t xml:space="preserve"> Word add-in</w:t>
+          </w:r>
           <w:r>
             <w:rPr>
               <w:rStyle w:val="Zwaar"/>
               <w:b w:val="0"/>
-            </w:rPr>
-            <w:t xml:space="preserve"> </w:t>
-          </w:r>
-          <w:proofErr w:type="spellStart"/>
+              <w:lang w:val="en-US"/>
+            </w:rPr>
+            <w:t>.</w:t>
+          </w:r>
           <w:r>
             <w:rPr>
               <w:rStyle w:val="Zwaar"/>
               <w:b w:val="0"/>
-            </w:rPr>
-            <w:t>create</w:t>
-          </w:r>
-          <w:proofErr w:type="spellEnd"/>
-          <w:r>
-            <w:rPr>
-              <w:rStyle w:val="Zwaar"/>
-              <w:b w:val="0"/>
-            </w:rPr>
-            <w:t xml:space="preserve"> </w:t>
-          </w:r>
-          <w:proofErr w:type="spellStart"/>
-          <w:r>
-            <w:rPr>
-              <w:rStyle w:val="Zwaar"/>
-              <w:b w:val="0"/>
-            </w:rPr>
-            <w:t>your</w:t>
-          </w:r>
-          <w:proofErr w:type="spellEnd"/>
-          <w:r>
-            <w:rPr>
-              <w:rStyle w:val="Zwaar"/>
-              <w:b w:val="0"/>
-            </w:rPr>
-            <w:t xml:space="preserve"> </w:t>
-          </w:r>
-          <w:proofErr w:type="spellStart"/>
-          <w:r>
-            <w:rPr>
-              <w:rStyle w:val="Zwaar"/>
-              <w:b w:val="0"/>
-            </w:rPr>
-            <w:t>own</w:t>
-          </w:r>
-          <w:proofErr w:type="spellEnd"/>
-          <w:r>
-            <w:rPr>
-              <w:rStyle w:val="Zwaar"/>
-              <w:b w:val="0"/>
-            </w:rPr>
-            <w:t xml:space="preserve"> templates, </w:t>
-          </w:r>
-          <w:proofErr w:type="spellStart"/>
-          <w:r>
-            <w:rPr>
-              <w:rStyle w:val="Zwaar"/>
-              <w:b w:val="0"/>
-            </w:rPr>
-            <w:t>you</w:t>
-          </w:r>
-          <w:proofErr w:type="spellEnd"/>
-          <w:r>
-            <w:rPr>
-              <w:rStyle w:val="Zwaar"/>
-              <w:b w:val="0"/>
-            </w:rPr>
-            <w:t xml:space="preserve"> </w:t>
-          </w:r>
-          <w:proofErr w:type="spellStart"/>
-          <w:r>
-            <w:rPr>
-              <w:rStyle w:val="Zwaar"/>
-              <w:b w:val="0"/>
-            </w:rPr>
-            <w:t>need</w:t>
-          </w:r>
-          <w:proofErr w:type="spellEnd"/>
-          <w:r>
-            <w:rPr>
-              <w:rStyle w:val="Zwaar"/>
-              <w:b w:val="0"/>
-            </w:rPr>
-            <w:t xml:space="preserve"> </w:t>
-          </w:r>
-          <w:proofErr w:type="spellStart"/>
-          <w:r>
-            <w:rPr>
-              <w:rStyle w:val="Zwaar"/>
-              <w:b w:val="0"/>
-            </w:rPr>
-            <w:t>the</w:t>
-          </w:r>
-          <w:proofErr w:type="spellEnd"/>
-          <w:r>
-            <w:rPr>
-              <w:rStyle w:val="Zwaar"/>
-              <w:b w:val="0"/>
-            </w:rPr>
-            <w:t xml:space="preserve"> </w:t>
-          </w:r>
-          <w:proofErr w:type="spellStart"/>
-          <w:r>
-            <w:rPr>
-              <w:rStyle w:val="Zwaar"/>
-            </w:rPr>
-            <w:t>Docati</w:t>
-          </w:r>
-          <w:proofErr w:type="spellEnd"/>
-          <w:r>
-            <w:rPr>
-              <w:rStyle w:val="Zwaar"/>
-            </w:rPr>
-            <w:t xml:space="preserve"> Word </w:t>
-          </w:r>
-          <w:proofErr w:type="spellStart"/>
-          <w:r>
-            <w:rPr>
-              <w:rStyle w:val="Zwaar"/>
-            </w:rPr>
-            <w:t>add</w:t>
-          </w:r>
-          <w:proofErr w:type="spellEnd"/>
-          <w:r>
-            <w:rPr>
-              <w:rStyle w:val="Zwaar"/>
-            </w:rPr>
-            <w:t>-in</w:t>
-          </w:r>
-          <w:r>
-            <w:rPr>
-              <w:rStyle w:val="Zwaar"/>
-              <w:b w:val="0"/>
-            </w:rPr>
-            <w:t>.</w:t>
-          </w:r>
-          <w:r>
-            <w:rPr>
-              <w:rStyle w:val="Zwaar"/>
-              <w:b w:val="0"/>
+              <w:lang w:val="en-US"/>
             </w:rPr>
             <w:br/>
-          </w:r>
-          <w:proofErr w:type="spellStart"/>
-          <w:r>
-            <w:rPr>
-              <w:rStyle w:val="Zwaar"/>
-              <w:b w:val="0"/>
-            </w:rPr>
-            <w:t>You</w:t>
-          </w:r>
-          <w:proofErr w:type="spellEnd"/>
-          <w:r>
-            <w:rPr>
-              <w:rStyle w:val="Zwaar"/>
-              <w:b w:val="0"/>
-            </w:rPr>
-            <w:t xml:space="preserve"> </w:t>
-          </w:r>
-          <w:proofErr w:type="spellStart"/>
-          <w:r>
-            <w:rPr>
-              <w:rStyle w:val="Zwaar"/>
-              <w:b w:val="0"/>
-            </w:rPr>
-            <w:t>can</w:t>
-          </w:r>
-          <w:proofErr w:type="spellEnd"/>
-          <w:r>
-            <w:rPr>
-              <w:rStyle w:val="Zwaar"/>
-              <w:b w:val="0"/>
-            </w:rPr>
-            <w:t xml:space="preserve"> download </w:t>
-          </w:r>
-          <w:proofErr w:type="spellStart"/>
-          <w:r>
-            <w:rPr>
-              <w:rStyle w:val="Zwaar"/>
-              <w:b w:val="0"/>
-            </w:rPr>
-            <w:t>it</w:t>
-          </w:r>
-          <w:proofErr w:type="spellEnd"/>
-          <w:r>
-            <w:rPr>
-              <w:rStyle w:val="Zwaar"/>
-              <w:b w:val="0"/>
-            </w:rPr>
-            <w:t xml:space="preserve"> </w:t>
-          </w:r>
-          <w:proofErr w:type="spellStart"/>
-          <w:r>
-            <w:rPr>
-              <w:rStyle w:val="Zwaar"/>
-              <w:b w:val="0"/>
-            </w:rPr>
-            <w:t>for</w:t>
-          </w:r>
-          <w:proofErr w:type="spellEnd"/>
-          <w:r>
-            <w:rPr>
-              <w:rStyle w:val="Zwaar"/>
-              <w:b w:val="0"/>
-            </w:rPr>
-            <w:t xml:space="preserve"> free here: </w:t>
+            <w:t xml:space="preserve">You can download it for free here: </w:t>
           </w:r>
           <w:hyperlink r:id="rId5" w:history="1">
             <w:r>
               <w:rPr>
                 <w:rStyle w:val="Hyperlink"/>
+                <w:lang w:val="en-US"/>
               </w:rPr>
               <w:t>https://www.docati.com/installation</w:t>
             </w:r>
@@ -338,72 +117,37 @@
             <w:rPr>
               <w:rStyle w:val="Zwaar"/>
               <w:b w:val="0"/>
+              <w:lang w:val="en-US"/>
             </w:rPr>
           </w:pPr>
           <w:r>
             <w:rPr>
               <w:rStyle w:val="Zwaar"/>
               <w:b w:val="0"/>
+              <w:lang w:val="en-US"/>
             </w:rPr>
             <w:t xml:space="preserve">For a </w:t>
           </w:r>
           <w:r>
             <w:rPr>
               <w:rStyle w:val="Zwaar"/>
-            </w:rPr>
-            <w:t xml:space="preserve">trial </w:t>
-          </w:r>
-          <w:proofErr w:type="spellStart"/>
-          <w:r>
-            <w:rPr>
-              <w:rStyle w:val="Zwaar"/>
-            </w:rPr>
-            <w:t>license</w:t>
-          </w:r>
-          <w:proofErr w:type="spellEnd"/>
+              <w:lang w:val="en-US"/>
+            </w:rPr>
+            <w:t>trial license</w:t>
+          </w:r>
           <w:r>
             <w:rPr>
               <w:rStyle w:val="Zwaar"/>
               <w:b w:val="0"/>
-            </w:rPr>
-            <w:t xml:space="preserve">, </w:t>
-          </w:r>
-          <w:proofErr w:type="spellStart"/>
-          <w:r>
-            <w:rPr>
-              <w:rStyle w:val="Zwaar"/>
-              <w:b w:val="0"/>
-            </w:rPr>
-            <w:t>just</w:t>
-          </w:r>
-          <w:proofErr w:type="spellEnd"/>
-          <w:r>
-            <w:rPr>
-              <w:rStyle w:val="Zwaar"/>
-              <w:b w:val="0"/>
-            </w:rPr>
-            <w:t xml:space="preserve"> contact </w:t>
-          </w:r>
-          <w:proofErr w:type="spellStart"/>
-          <w:r>
-            <w:rPr>
-              <w:rStyle w:val="Zwaar"/>
-              <w:b w:val="0"/>
-            </w:rPr>
-            <w:t>us</w:t>
-          </w:r>
-          <w:proofErr w:type="spellEnd"/>
-          <w:r>
-            <w:rPr>
-              <w:rStyle w:val="Zwaar"/>
-              <w:b w:val="0"/>
-            </w:rPr>
-            <w:t xml:space="preserve"> at </w:t>
+              <w:lang w:val="en-US"/>
+            </w:rPr>
+            <w:t xml:space="preserve">, just contact us at </w:t>
           </w:r>
           <w:hyperlink r:id="rId6" w:history="1">
             <w:r>
               <w:rPr>
                 <w:rStyle w:val="Hyperlink"/>
+                <w:lang w:val="en-US"/>
               </w:rPr>
               <w:t>support@docati.com</w:t>
             </w:r>
@@ -412,12 +156,11 @@
             <w:rPr>
               <w:rStyle w:val="Zwaar"/>
               <w:b w:val="0"/>
+              <w:lang w:val="en-US"/>
             </w:rPr>
             <w:t>.</w:t>
           </w:r>
         </w:p>
-        <w:bookmarkStart w:id="0" w:name="_GoBack" w:displacedByCustomXml="next"/>
-        <w:bookmarkEnd w:id="0" w:displacedByCustomXml="next"/>
       </w:sdtContent>
     </w:sdt>
     <w:sdt>
@@ -483,33 +226,23 @@
           <w:sdtEndPr/>
           <w:sdtContent>
             <w:p>
-              <w:proofErr w:type="spellStart"/>
+              <w:pPr>
+                <w:rPr>
+                  <w:lang w:val="en-US"/>
+                </w:rPr>
+              </w:pPr>
               <w:r>
-                <w:t>Your</w:t>
-              </w:r>
-              <w:proofErr w:type="spellEnd"/>
-              <w:r>
-                <w:t xml:space="preserve"> score </w:t>
-              </w:r>
-              <w:proofErr w:type="spellStart"/>
-              <w:r>
-                <w:t>for</w:t>
-              </w:r>
-              <w:proofErr w:type="spellEnd"/>
-              <w:r>
-                <w:t xml:space="preserve"> </w:t>
-              </w:r>
-              <w:proofErr w:type="spellStart"/>
-              <w:r>
-                <w:t>the</w:t>
-              </w:r>
-              <w:proofErr w:type="spellEnd"/>
-              <w:r>
-                <w:t xml:space="preserve"> course</w:t>
+                <w:rPr>
+                  <w:lang w:val="en-US"/>
+                </w:rPr>
+                <w:t>Your score for the course</w:t>
               </w:r>
               <w:r>
                 <w:rPr>
+                  <w:b/>
                   <w:i/>
+                  <w:color w:val="4472C4" w:themeColor="accent5"/>
+                  <w:lang w:val="en-US"/>
                 </w:rPr>
                 <w:t xml:space="preserve"> </w:t>
               </w:r>
@@ -536,12 +269,16 @@
                 </w:sdtContent>
               </w:sdt>
               <w:r>
+                <w:rPr>
+                  <w:lang w:val="en-US"/>
+                </w:rPr>
                 <w:t xml:space="preserve"> is</w:t>
               </w:r>
               <w:r>
                 <w:rPr>
                   <w:b/>
                   <w:sz w:val="36"/>
+                  <w:lang w:val="en-US"/>
                 </w:rPr>
                 <w:t xml:space="preserve"> </w:t>
               </w:r>
@@ -568,6 +305,9 @@
                 </w:sdtContent>
               </w:sdt>
               <w:r>
+                <w:rPr>
+                  <w:lang w:val="en-US"/>
+                </w:rPr>
                 <w:t>.</w:t>
               </w:r>
             </w:p>
@@ -575,7 +315,15 @@
         </w:sdt>
       </w:sdtContent>
     </w:sdt>
-    <w:p/>
+    <w:p>
+      <w:pPr>
+        <w:rPr>
+          <w:lang w:val="en-US"/>
+        </w:rPr>
+      </w:pPr>
+      <w:bookmarkStart w:id="0" w:name="_GoBack"/>
+      <w:bookmarkEnd w:id="0"/>
+    </w:p>
     <w:sectPr>
       <w:pgSz w:w="11906" w:h="16838"/>
       <w:pgMar w:top="1417" w:right="1417" w:bottom="1417" w:left="1417" w:header="708" w:footer="708" w:gutter="0"/>
@@ -1194,21 +942,21 @@
     <w:charset w:val="00"/>
     <w:family w:val="swiss"/>
     <w:pitch w:val="variable"/>
-    <w:sig w:usb0="E00002FF" w:usb1="4000ACFF" w:usb2="00000001" w:usb3="00000000" w:csb0="0000019F" w:csb1="00000000"/>
+    <w:sig w:usb0="E0002AFF" w:usb1="C000247B" w:usb2="00000009" w:usb3="00000000" w:csb0="000001FF" w:csb1="00000000"/>
   </w:font>
   <w:font w:name="Times New Roman">
     <w:panose1 w:val="02020603050405020304"/>
     <w:charset w:val="00"/>
     <w:family w:val="roman"/>
     <w:pitch w:val="variable"/>
-    <w:sig w:usb0="E0002EFF" w:usb1="C0007843" w:usb2="00000009" w:usb3="00000000" w:csb0="000001FF" w:csb1="00000000"/>
+    <w:sig w:usb0="E0002EFF" w:usb1="C000785B" w:usb2="00000009" w:usb3="00000000" w:csb0="000001FF" w:csb1="00000000"/>
   </w:font>
   <w:font w:name="Calibri Light">
     <w:panose1 w:val="020F0302020204030204"/>
     <w:charset w:val="00"/>
     <w:family w:val="swiss"/>
     <w:pitch w:val="variable"/>
-    <w:sig w:usb0="A00002EF" w:usb1="4000207B" w:usb2="00000000" w:usb3="00000000" w:csb0="0000019F" w:csb1="00000000"/>
+    <w:sig w:usb0="E0002AFF" w:usb1="C000247B" w:usb2="00000009" w:usb3="00000000" w:csb0="000001FF" w:csb1="00000000"/>
   </w:font>
 </w:fonts>
 </file>
@@ -1231,6 +979,7 @@
     <w:rsidRoot w:val="0045292F"/>
     <w:rsid w:val="0045292F"/>
     <w:rsid w:val="00611D69"/>
+    <w:rsid w:val="008968EE"/>
     <w:rsid w:val="00F64F79"/>
   </w:rsids>
   <m:mathPr>
@@ -1680,7 +1429,7 @@
     <w:basedOn w:val="Standaardalinea-lettertype"/>
     <w:uiPriority w:val="99"/>
     <w:semiHidden/>
-    <w:rsid w:val="00F64F79"/>
+    <w:rsid w:val="008968EE"/>
     <w:rPr>
       <w:color w:val="808080"/>
     </w:rPr>
@@ -1974,7 +1723,7 @@
 </file>
 
 <file path=customXml/itemProps1.xml><?xml version="1.0" encoding="utf-8"?>
-<ds:datastoreItem xmlns:ds="http://schemas.openxmlformats.org/officeDocument/2006/customXml" ds:itemID="{868A397A-C9CA-419D-86E3-65FB5A49E4EE}">
+<ds:datastoreItem xmlns:ds="http://schemas.openxmlformats.org/officeDocument/2006/customXml" ds:itemID="{2217C955-8914-47BC-969D-11209D8AEDC8}">
   <ds:schemaRefs>
     <ds:schemaRef ds:uri="urn:fleXdoc.docati.com"/>
   </ds:schemaRefs>

</xml_diff>

<commit_message>
Use of FREE license and updated Docati.Api package.
</commit_message>
<xml_diff>
--- a/Src/Template.docx
+++ b/Src/Template.docx
@@ -126,7 +126,33 @@
               <w:b w:val="0"/>
               <w:lang w:val="en-US"/>
             </w:rPr>
-            <w:t xml:space="preserve">For a </w:t>
+            <w:t xml:space="preserve">You can use a FREE license to evaluate </w:t>
+          </w:r>
+          <w:proofErr w:type="spellStart"/>
+          <w:r>
+            <w:rPr>
+              <w:rStyle w:val="Zwaar"/>
+              <w:b w:val="0"/>
+              <w:lang w:val="en-US"/>
+            </w:rPr>
+            <w:t>Docati</w:t>
+          </w:r>
+          <w:proofErr w:type="spellEnd"/>
+          <w:r>
+            <w:rPr>
+              <w:rStyle w:val="Zwaar"/>
+              <w:b w:val="0"/>
+              <w:lang w:val="en-US"/>
+            </w:rPr>
+            <w:t>, but please don’t hesitate to ask for an unlimited</w:t>
+          </w:r>
+          <w:r>
+            <w:rPr>
+              <w:rStyle w:val="Zwaar"/>
+              <w:b w:val="0"/>
+              <w:lang w:val="en-US"/>
+            </w:rPr>
+            <w:t xml:space="preserve"> </w:t>
           </w:r>
           <w:r>
             <w:rPr>
@@ -141,7 +167,31 @@
               <w:b w:val="0"/>
               <w:lang w:val="en-US"/>
             </w:rPr>
-            <w:t xml:space="preserve">, just contact us at </w:t>
+            <w:t xml:space="preserve"> by</w:t>
+          </w:r>
+          <w:r>
+            <w:rPr>
+              <w:rStyle w:val="Zwaar"/>
+              <w:b w:val="0"/>
+              <w:lang w:val="en-US"/>
+            </w:rPr>
+            <w:t xml:space="preserve"> </w:t>
+          </w:r>
+          <w:r>
+            <w:rPr>
+              <w:rStyle w:val="Zwaar"/>
+              <w:b w:val="0"/>
+              <w:lang w:val="en-US"/>
+            </w:rPr>
+            <w:t>contacting</w:t>
+          </w:r>
+          <w:r>
+            <w:rPr>
+              <w:rStyle w:val="Zwaar"/>
+              <w:b w:val="0"/>
+              <w:lang w:val="en-US"/>
+            </w:rPr>
+            <w:t xml:space="preserve"> us at </w:t>
           </w:r>
           <w:hyperlink r:id="rId6" w:history="1">
             <w:r>
@@ -150,6 +200,84 @@
                 <w:lang w:val="en-US"/>
               </w:rPr>
               <w:t>support@docati.com</w:t>
+            </w:r>
+          </w:hyperlink>
+          <w:r>
+            <w:rPr>
+              <w:rStyle w:val="Zwaar"/>
+              <w:b w:val="0"/>
+              <w:lang w:val="en-US"/>
+            </w:rPr>
+            <w:t>.</w:t>
+          </w:r>
+        </w:p>
+        <w:p>
+          <w:pPr>
+            <w:rPr>
+              <w:rStyle w:val="Zwaar"/>
+              <w:b w:val="0"/>
+              <w:lang w:val="en-US"/>
+            </w:rPr>
+          </w:pPr>
+          <w:r>
+            <w:rPr>
+              <w:rStyle w:val="Zwaar"/>
+              <w:b w:val="0"/>
+              <w:lang w:val="en-US"/>
+            </w:rPr>
+            <w:t>Remember that when using the FREE license, the generated document cannot contain more than 15 paragraphs. That includes paragraphs in the headers and footers.</w:t>
+          </w:r>
+        </w:p>
+        <w:p>
+          <w:pPr>
+            <w:rPr>
+              <w:rStyle w:val="Zwaar"/>
+              <w:b w:val="0"/>
+              <w:lang w:val="en-US"/>
+            </w:rPr>
+          </w:pPr>
+          <w:r>
+            <w:rPr>
+              <w:rStyle w:val="Zwaar"/>
+              <w:b w:val="0"/>
+              <w:lang w:val="en-US"/>
+            </w:rPr>
+            <w:t xml:space="preserve">To get a good idea of the possibilities of </w:t>
+          </w:r>
+          <w:proofErr w:type="spellStart"/>
+          <w:r>
+            <w:rPr>
+              <w:rStyle w:val="Zwaar"/>
+              <w:b w:val="0"/>
+              <w:lang w:val="en-US"/>
+            </w:rPr>
+            <w:t>Docati</w:t>
+          </w:r>
+          <w:proofErr w:type="spellEnd"/>
+          <w:r>
+            <w:rPr>
+              <w:rStyle w:val="Zwaar"/>
+              <w:b w:val="0"/>
+              <w:lang w:val="en-US"/>
+            </w:rPr>
+            <w:t xml:space="preserve">, please check out our </w:t>
+          </w:r>
+          <w:hyperlink r:id="rId7" w:history="1">
+            <w:proofErr w:type="spellStart"/>
+            <w:r>
+              <w:rPr>
+                <w:rStyle w:val="Hyperlink"/>
+                <w:lang w:val="en-US"/>
+              </w:rPr>
+              <w:t>Quickstart</w:t>
+            </w:r>
+            <w:proofErr w:type="spellEnd"/>
+            <w:r>
+              <w:rPr>
+                <w:rStyle w:val="Hyperlink"/>
+                <w:lang w:val="en-US"/>
+              </w:rPr>
+              <w:t xml:space="preserve"> manual</w:t>
             </w:r>
           </w:hyperlink>
           <w:r>
@@ -176,14 +304,21 @@
       <w:sdtEndPr/>
       <w:sdtContent>
         <w:p>
-          <w:proofErr w:type="spellStart"/>
-          <w:r>
+          <w:pPr>
+            <w:rPr>
+              <w:lang w:val="en-US"/>
+            </w:rPr>
+          </w:pPr>
+          <w:r>
+            <w:rPr>
+              <w:lang w:val="en-US"/>
+            </w:rPr>
             <w:t>Hello</w:t>
           </w:r>
-          <w:proofErr w:type="spellEnd"/>
           <w:r>
             <w:rPr>
               <w:color w:val="FF0000"/>
+              <w:lang w:val="en-US"/>
             </w:rPr>
             <w:t xml:space="preserve"> </w:t>
           </w:r>
@@ -210,6 +345,9 @@
             </w:sdtContent>
           </w:sdt>
           <w:r>
+            <w:rPr>
+              <w:lang w:val="en-US"/>
+            </w:rPr>
             <w:t>!</w:t>
           </w:r>
         </w:p>
@@ -978,6 +1116,7 @@
   <w:rsids>
     <w:rsidRoot w:val="0045292F"/>
     <w:rsid w:val="0045292F"/>
+    <w:rsid w:val="004A0E3D"/>
     <w:rsid w:val="00611D69"/>
     <w:rsid w:val="008968EE"/>
     <w:rsid w:val="00F64F79"/>
@@ -1723,7 +1862,7 @@
 </file>
 
 <file path=customXml/itemProps1.xml><?xml version="1.0" encoding="utf-8"?>
-<ds:datastoreItem xmlns:ds="http://schemas.openxmlformats.org/officeDocument/2006/customXml" ds:itemID="{2217C955-8914-47BC-969D-11209D8AEDC8}">
+<ds:datastoreItem xmlns:ds="http://schemas.openxmlformats.org/officeDocument/2006/customXml" ds:itemID="{50C2E664-4047-406E-A2F1-D9F726FB3B7C}">
   <ds:schemaRefs>
     <ds:schemaRef ds:uri="urn:fleXdoc.docati.com"/>
   </ds:schemaRefs>

</xml_diff>

<commit_message>
Upgraded to final v6
</commit_message>
<xml_diff>
--- a/Src/Template.docx
+++ b/Src/Template.docx
@@ -1,11 +1,11 @@
 
 <file path=word/document.xml><?xml version="1.0" encoding="utf-8"?>
-<w:document xmlns:wpc="http://schemas.microsoft.com/office/word/2010/wordprocessingCanvas" xmlns:cx="http://schemas.microsoft.com/office/drawing/2014/chartex" xmlns:cx1="http://schemas.microsoft.com/office/drawing/2015/9/8/chartex" xmlns:mc="http://schemas.openxmlformats.org/markup-compatibility/2006" xmlns:o="urn:schemas-microsoft-com:office:office" xmlns:r="http://schemas.openxmlformats.org/officeDocument/2006/relationships" xmlns:m="http://schemas.openxmlformats.org/officeDocument/2006/math" xmlns:v="urn:schemas-microsoft-com:vml" xmlns:wp14="http://schemas.microsoft.com/office/word/2010/wordprocessingDrawing" xmlns:wp="http://schemas.openxmlformats.org/drawingml/2006/wordprocessingDrawing" xmlns:w10="urn:schemas-microsoft-com:office:word" xmlns:w="http://schemas.openxmlformats.org/wordprocessingml/2006/main" xmlns:w14="http://schemas.microsoft.com/office/word/2010/wordml" xmlns:w15="http://schemas.microsoft.com/office/word/2012/wordml" xmlns:w16se="http://schemas.microsoft.com/office/word/2015/wordml/symex" xmlns:wpg="http://schemas.microsoft.com/office/word/2010/wordprocessingGroup" xmlns:wpi="http://schemas.microsoft.com/office/word/2010/wordprocessingInk" xmlns:wne="http://schemas.microsoft.com/office/word/2006/wordml" xmlns:wps="http://schemas.microsoft.com/office/word/2010/wordprocessingShape" mc:Ignorable="w14 w15 w16se wp14">
+<w:document xmlns:wpc="http://schemas.microsoft.com/office/word/2010/wordprocessingCanvas" xmlns:cx="http://schemas.microsoft.com/office/drawing/2014/chartex" xmlns:cx1="http://schemas.microsoft.com/office/drawing/2015/9/8/chartex" xmlns:cx2="http://schemas.microsoft.com/office/drawing/2015/10/21/chartex" xmlns:cx3="http://schemas.microsoft.com/office/drawing/2016/5/9/chartex" xmlns:cx4="http://schemas.microsoft.com/office/drawing/2016/5/10/chartex" xmlns:cx5="http://schemas.microsoft.com/office/drawing/2016/5/11/chartex" xmlns:cx6="http://schemas.microsoft.com/office/drawing/2016/5/12/chartex" xmlns:cx7="http://schemas.microsoft.com/office/drawing/2016/5/13/chartex" xmlns:cx8="http://schemas.microsoft.com/office/drawing/2016/5/14/chartex" xmlns:mc="http://schemas.openxmlformats.org/markup-compatibility/2006" xmlns:aink="http://schemas.microsoft.com/office/drawing/2016/ink" xmlns:am3d="http://schemas.microsoft.com/office/drawing/2017/model3d" xmlns:o="urn:schemas-microsoft-com:office:office" xmlns:r="http://schemas.openxmlformats.org/officeDocument/2006/relationships" xmlns:m="http://schemas.openxmlformats.org/officeDocument/2006/math" xmlns:v="urn:schemas-microsoft-com:vml" xmlns:wp14="http://schemas.microsoft.com/office/word/2010/wordprocessingDrawing" xmlns:wp="http://schemas.openxmlformats.org/drawingml/2006/wordprocessingDrawing" xmlns:w10="urn:schemas-microsoft-com:office:word" xmlns:w="http://schemas.openxmlformats.org/wordprocessingml/2006/main" xmlns:w14="http://schemas.microsoft.com/office/word/2010/wordml" xmlns:w15="http://schemas.microsoft.com/office/word/2012/wordml" xmlns:w16cex="http://schemas.microsoft.com/office/word/2018/wordml/cex" xmlns:w16cid="http://schemas.microsoft.com/office/word/2016/wordml/cid" xmlns:w16="http://schemas.microsoft.com/office/word/2018/wordml" xmlns:w16sdtdh="http://schemas.microsoft.com/office/word/2020/wordml/sdtdatahash" xmlns:w16se="http://schemas.microsoft.com/office/word/2015/wordml/symex" xmlns:wpg="http://schemas.microsoft.com/office/word/2010/wordprocessingGroup" xmlns:wpi="http://schemas.microsoft.com/office/word/2010/wordprocessingInk" xmlns:wne="http://schemas.microsoft.com/office/word/2006/wordml" xmlns:wps="http://schemas.microsoft.com/office/word/2010/wordprocessingShape" mc:Ignorable="w14 w15 w16se w16cid w16 w16cex w16sdtdh wp14">
   <w:body>
     <w:sdt>
       <w:sdtPr>
         <w:rPr>
-          <w:rStyle w:val="Zwaar"/>
+          <w:rStyle w:val="Strong"/>
         </w:rPr>
         <w:alias w:val="ThisTextIsRemovedOnGeneration"/>
         <w:tag w:val="672538307"/>
@@ -17,7 +17,7 @@
       </w:sdtPr>
       <w:sdtEndPr>
         <w:rPr>
-          <w:rStyle w:val="Zwaar"/>
+          <w:rStyle w:val="Strong"/>
           <w:b w:val="0"/>
         </w:rPr>
       </w:sdtEndPr>
@@ -25,13 +25,13 @@
         <w:p>
           <w:pPr>
             <w:rPr>
-              <w:rStyle w:val="Zwaar"/>
+              <w:rStyle w:val="Strong"/>
               <w:lang w:val="en-US"/>
             </w:rPr>
           </w:pPr>
           <w:r>
             <w:rPr>
-              <w:rStyle w:val="Zwaar"/>
+              <w:rStyle w:val="Strong"/>
               <w:lang w:val="en-US"/>
             </w:rPr>
             <w:t xml:space="preserve">This template comes with the </w:t>
@@ -39,7 +39,7 @@
           <w:proofErr w:type="spellStart"/>
           <w:r>
             <w:rPr>
-              <w:rStyle w:val="Zwaar"/>
+              <w:rStyle w:val="Strong"/>
               <w:lang w:val="en-US"/>
             </w:rPr>
             <w:t>Docati.Api</w:t>
@@ -47,7 +47,7 @@
           <w:proofErr w:type="spellEnd"/>
           <w:r>
             <w:rPr>
-              <w:rStyle w:val="Zwaar"/>
+              <w:rStyle w:val="Strong"/>
               <w:lang w:val="en-US"/>
             </w:rPr>
             <w:t xml:space="preserve"> sample project.</w:t>
@@ -56,14 +56,14 @@
         <w:p>
           <w:pPr>
             <w:rPr>
-              <w:rStyle w:val="Zwaar"/>
+              <w:rStyle w:val="Strong"/>
               <w:b w:val="0"/>
               <w:lang w:val="en-US"/>
             </w:rPr>
           </w:pPr>
           <w:r>
             <w:rPr>
-              <w:rStyle w:val="Zwaar"/>
+              <w:rStyle w:val="Strong"/>
               <w:b w:val="0"/>
               <w:lang w:val="en-US"/>
             </w:rPr>
@@ -72,7 +72,7 @@
           <w:proofErr w:type="spellStart"/>
           <w:r>
             <w:rPr>
-              <w:rStyle w:val="Zwaar"/>
+              <w:rStyle w:val="Strong"/>
               <w:lang w:val="en-US"/>
             </w:rPr>
             <w:t>Docati</w:t>
@@ -80,14 +80,14 @@
           <w:proofErr w:type="spellEnd"/>
           <w:r>
             <w:rPr>
-              <w:rStyle w:val="Zwaar"/>
+              <w:rStyle w:val="Strong"/>
               <w:lang w:val="en-US"/>
             </w:rPr>
             <w:t xml:space="preserve"> Word add-in</w:t>
           </w:r>
           <w:r>
             <w:rPr>
-              <w:rStyle w:val="Zwaar"/>
+              <w:rStyle w:val="Strong"/>
               <w:b w:val="0"/>
               <w:lang w:val="en-US"/>
             </w:rPr>
@@ -95,34 +95,51 @@
           </w:r>
           <w:r>
             <w:rPr>
-              <w:rStyle w:val="Zwaar"/>
+              <w:rStyle w:val="Strong"/>
               <w:b w:val="0"/>
               <w:lang w:val="en-US"/>
             </w:rPr>
             <w:br/>
             <w:t xml:space="preserve">You can download it for free here: </w:t>
           </w:r>
-          <w:hyperlink r:id="rId5" w:history="1">
-            <w:r>
-              <w:rPr>
-                <w:rStyle w:val="Hyperlink"/>
-                <w:lang w:val="en-US"/>
-              </w:rPr>
-              <w:t>https://www.docati.com/installation</w:t>
-            </w:r>
-          </w:hyperlink>
+          <w:r>
+            <w:fldChar w:fldCharType="begin"/>
+          </w:r>
+          <w:r>
+            <w:rPr>
+              <w:lang w:val="en-US"/>
+            </w:rPr>
+            <w:instrText xml:space="preserve"> HYPERLINK "https://www.docati.com/installation" </w:instrText>
+          </w:r>
+          <w:r>
+            <w:fldChar w:fldCharType="separate"/>
+          </w:r>
+          <w:r>
+            <w:rPr>
+              <w:rStyle w:val="Hyperlink"/>
+              <w:lang w:val="en-US"/>
+            </w:rPr>
+            <w:t>https://www.docati.com/installation</w:t>
+          </w:r>
+          <w:r>
+            <w:rPr>
+              <w:rStyle w:val="Hyperlink"/>
+              <w:lang w:val="en-US"/>
+            </w:rPr>
+            <w:fldChar w:fldCharType="end"/>
+          </w:r>
         </w:p>
         <w:p>
           <w:pPr>
             <w:rPr>
-              <w:rStyle w:val="Zwaar"/>
+              <w:rStyle w:val="Strong"/>
               <w:b w:val="0"/>
               <w:lang w:val="en-US"/>
             </w:rPr>
           </w:pPr>
           <w:r>
             <w:rPr>
-              <w:rStyle w:val="Zwaar"/>
+              <w:rStyle w:val="Strong"/>
               <w:b w:val="0"/>
               <w:lang w:val="en-US"/>
             </w:rPr>
@@ -131,7 +148,7 @@
           <w:proofErr w:type="spellStart"/>
           <w:r>
             <w:rPr>
-              <w:rStyle w:val="Zwaar"/>
+              <w:rStyle w:val="Strong"/>
               <w:b w:val="0"/>
               <w:lang w:val="en-US"/>
             </w:rPr>
@@ -140,7 +157,7 @@
           <w:proofErr w:type="spellEnd"/>
           <w:r>
             <w:rPr>
-              <w:rStyle w:val="Zwaar"/>
+              <w:rStyle w:val="Strong"/>
               <w:b w:val="0"/>
               <w:lang w:val="en-US"/>
             </w:rPr>
@@ -148,7 +165,7 @@
           </w:r>
           <w:r>
             <w:rPr>
-              <w:rStyle w:val="Zwaar"/>
+              <w:rStyle w:val="Strong"/>
               <w:b w:val="0"/>
               <w:lang w:val="en-US"/>
             </w:rPr>
@@ -156,14 +173,14 @@
           </w:r>
           <w:r>
             <w:rPr>
-              <w:rStyle w:val="Zwaar"/>
+              <w:rStyle w:val="Strong"/>
               <w:lang w:val="en-US"/>
             </w:rPr>
             <w:t>trial license</w:t>
           </w:r>
           <w:r>
             <w:rPr>
-              <w:rStyle w:val="Zwaar"/>
+              <w:rStyle w:val="Strong"/>
               <w:b w:val="0"/>
               <w:lang w:val="en-US"/>
             </w:rPr>
@@ -171,7 +188,7 @@
           </w:r>
           <w:r>
             <w:rPr>
-              <w:rStyle w:val="Zwaar"/>
+              <w:rStyle w:val="Strong"/>
               <w:b w:val="0"/>
               <w:lang w:val="en-US"/>
             </w:rPr>
@@ -179,7 +196,7 @@
           </w:r>
           <w:r>
             <w:rPr>
-              <w:rStyle w:val="Zwaar"/>
+              <w:rStyle w:val="Strong"/>
               <w:b w:val="0"/>
               <w:lang w:val="en-US"/>
             </w:rPr>
@@ -187,24 +204,41 @@
           </w:r>
           <w:r>
             <w:rPr>
-              <w:rStyle w:val="Zwaar"/>
+              <w:rStyle w:val="Strong"/>
               <w:b w:val="0"/>
               <w:lang w:val="en-US"/>
             </w:rPr>
             <w:t xml:space="preserve"> us at </w:t>
           </w:r>
-          <w:hyperlink r:id="rId6" w:history="1">
-            <w:r>
-              <w:rPr>
-                <w:rStyle w:val="Hyperlink"/>
-                <w:lang w:val="en-US"/>
-              </w:rPr>
-              <w:t>support@docati.com</w:t>
-            </w:r>
-          </w:hyperlink>
-          <w:r>
-            <w:rPr>
-              <w:rStyle w:val="Zwaar"/>
+          <w:r>
+            <w:fldChar w:fldCharType="begin"/>
+          </w:r>
+          <w:r>
+            <w:rPr>
+              <w:lang w:val="en-US"/>
+            </w:rPr>
+            <w:instrText xml:space="preserve"> HYPERLINK "mailto:support@docati.com" </w:instrText>
+          </w:r>
+          <w:r>
+            <w:fldChar w:fldCharType="separate"/>
+          </w:r>
+          <w:r>
+            <w:rPr>
+              <w:rStyle w:val="Hyperlink"/>
+              <w:lang w:val="en-US"/>
+            </w:rPr>
+            <w:t>support@docati.com</w:t>
+          </w:r>
+          <w:r>
+            <w:rPr>
+              <w:rStyle w:val="Hyperlink"/>
+              <w:lang w:val="en-US"/>
+            </w:rPr>
+            <w:fldChar w:fldCharType="end"/>
+          </w:r>
+          <w:r>
+            <w:rPr>
+              <w:rStyle w:val="Strong"/>
               <w:b w:val="0"/>
               <w:lang w:val="en-US"/>
             </w:rPr>
@@ -214,14 +248,14 @@
         <w:p>
           <w:pPr>
             <w:rPr>
-              <w:rStyle w:val="Zwaar"/>
+              <w:rStyle w:val="Strong"/>
               <w:b w:val="0"/>
               <w:lang w:val="en-US"/>
             </w:rPr>
           </w:pPr>
           <w:r>
             <w:rPr>
-              <w:rStyle w:val="Zwaar"/>
+              <w:rStyle w:val="Strong"/>
               <w:b w:val="0"/>
               <w:lang w:val="en-US"/>
             </w:rPr>
@@ -231,14 +265,14 @@
         <w:p>
           <w:pPr>
             <w:rPr>
-              <w:rStyle w:val="Zwaar"/>
+              <w:rStyle w:val="Strong"/>
               <w:b w:val="0"/>
               <w:lang w:val="en-US"/>
             </w:rPr>
           </w:pPr>
           <w:r>
             <w:rPr>
-              <w:rStyle w:val="Zwaar"/>
+              <w:rStyle w:val="Strong"/>
               <w:b w:val="0"/>
               <w:lang w:val="en-US"/>
             </w:rPr>
@@ -247,7 +281,7 @@
           <w:proofErr w:type="spellStart"/>
           <w:r>
             <w:rPr>
-              <w:rStyle w:val="Zwaar"/>
+              <w:rStyle w:val="Strong"/>
               <w:b w:val="0"/>
               <w:lang w:val="en-US"/>
             </w:rPr>
@@ -256,33 +290,56 @@
           <w:proofErr w:type="spellEnd"/>
           <w:r>
             <w:rPr>
-              <w:rStyle w:val="Zwaar"/>
+              <w:rStyle w:val="Strong"/>
               <w:b w:val="0"/>
               <w:lang w:val="en-US"/>
             </w:rPr>
             <w:t xml:space="preserve">, please check out our </w:t>
           </w:r>
-          <w:hyperlink r:id="rId7" w:history="1">
-            <w:proofErr w:type="spellStart"/>
-            <w:r>
-              <w:rPr>
-                <w:rStyle w:val="Hyperlink"/>
-                <w:lang w:val="en-US"/>
-              </w:rPr>
-              <w:t>Quickstart</w:t>
-            </w:r>
-            <w:proofErr w:type="spellEnd"/>
-            <w:r>
-              <w:rPr>
-                <w:rStyle w:val="Hyperlink"/>
-                <w:lang w:val="en-US"/>
-              </w:rPr>
-              <w:t xml:space="preserve"> manual</w:t>
-            </w:r>
-          </w:hyperlink>
-          <w:r>
-            <w:rPr>
-              <w:rStyle w:val="Zwaar"/>
+          <w:r>
+            <w:fldChar w:fldCharType="begin"/>
+          </w:r>
+          <w:r>
+            <w:rPr>
+              <w:lang w:val="en-US"/>
+            </w:rPr>
+            <w:instrText xml:space="preserve"> HYPERLINK "https://www.docati.com/Support/Quickst</w:instrText>
+          </w:r>
+          <w:r>
+            <w:rPr>
+              <w:lang w:val="en-US"/>
+            </w:rPr>
+            <w:instrText xml:space="preserve">art" </w:instrText>
+          </w:r>
+          <w:r>
+            <w:fldChar w:fldCharType="separate"/>
+          </w:r>
+          <w:proofErr w:type="spellStart"/>
+          <w:r>
+            <w:rPr>
+              <w:rStyle w:val="Hyperlink"/>
+              <w:lang w:val="en-US"/>
+            </w:rPr>
+            <w:t>Quickstart</w:t>
+          </w:r>
+          <w:proofErr w:type="spellEnd"/>
+          <w:r>
+            <w:rPr>
+              <w:rStyle w:val="Hyperlink"/>
+              <w:lang w:val="en-US"/>
+            </w:rPr>
+            <w:t xml:space="preserve"> manual</w:t>
+          </w:r>
+          <w:r>
+            <w:rPr>
+              <w:rStyle w:val="Hyperlink"/>
+              <w:lang w:val="en-US"/>
+            </w:rPr>
+            <w:fldChar w:fldCharType="end"/>
+          </w:r>
+          <w:r>
+            <w:rPr>
+              <w:rStyle w:val="Strong"/>
               <w:b w:val="0"/>
               <w:lang w:val="en-US"/>
             </w:rPr>
@@ -338,7 +395,7 @@
             <w:sdtContent>
               <w:r>
                 <w:rPr>
-                  <w:rStyle w:val="Tekstvantijdelijkeaanduiding"/>
+                  <w:rStyle w:val="PlaceholderText"/>
                 </w:rPr>
                 <w:t>name</w:t>
               </w:r>
@@ -400,7 +457,7 @@
                 <w:sdtContent>
                   <w:r>
                     <w:rPr>
-                      <w:rStyle w:val="Tekstvantijdelijkeaanduiding"/>
+                      <w:rStyle w:val="PlaceholderText"/>
                     </w:rPr>
                     <w:t>coursename</w:t>
                   </w:r>
@@ -436,7 +493,7 @@
                 <w:sdtContent>
                   <w:r>
                     <w:rPr>
-                      <w:rStyle w:val="Tekstvantijdelijkeaanduiding"/>
+                      <w:rStyle w:val="PlaceholderText"/>
                     </w:rPr>
                     <w:t>score</w:t>
                   </w:r>
@@ -451,6 +508,78 @@
             </w:p>
           </w:sdtContent>
         </w:sdt>
+        <w:p>
+          <w:pPr>
+            <w:rPr>
+              <w:lang w:val="en-US"/>
+            </w:rPr>
+          </w:pPr>
+          <w:sdt>
+            <w:sdtPr>
+              <w:rPr>
+                <w:lang w:val="en-US"/>
+              </w:rPr>
+              <w:alias w:val="BarcodeOf_Name"/>
+              <w:tag w:val="3030669040"/>
+              <w:id w:val="-1264298256"/>
+              <w:placeholder>
+                <w:docPart w:val="19D885F57A1A4BA5AF61EC678C18AC7D"/>
+              </w:placeholder>
+              <w15:color w:val="FF6600"/>
+              <w:picture/>
+            </w:sdtPr>
+            <w:sdtEndPr/>
+            <w:sdtContent>
+              <w:r>
+                <w:rPr>
+                  <w:noProof/>
+                  <w:lang w:val="en-US"/>
+                </w:rPr>
+                <w:drawing>
+                  <wp:inline distT="0" distB="0" distL="0" distR="0" wp14:anchorId="1EA5B0E3" wp14:editId="0DCAC981">
+                    <wp:extent cx="1885950" cy="1885950"/>
+                    <wp:effectExtent l="0" t="0" r="0" b="0"/>
+                    <wp:docPr id="3" name="Picture 3"/>
+                    <wp:cNvGraphicFramePr>
+                      <a:graphicFrameLocks xmlns:a="http://schemas.openxmlformats.org/drawingml/2006/main" noChangeAspect="1"/>
+                    </wp:cNvGraphicFramePr>
+                    <a:graphic xmlns:a="http://schemas.openxmlformats.org/drawingml/2006/main">
+                      <a:graphicData uri="http://schemas.openxmlformats.org/drawingml/2006/picture">
+                        <pic:pic xmlns:pic="http://schemas.openxmlformats.org/drawingml/2006/picture">
+                          <pic:nvPicPr>
+                            <pic:cNvPr id="3" name=""/>
+                            <pic:cNvPicPr/>
+                          </pic:nvPicPr>
+                          <pic:blipFill>
+                            <a:blip r:embed="rId5">
+                              <a:extLst>
+                                <a:ext uri="{28A0092B-C50C-407E-A947-70E740481C1C}">
+                                  <a14:useLocalDpi xmlns:a14="http://schemas.microsoft.com/office/drawing/2010/main" val="0"/>
+                                </a:ext>
+                              </a:extLst>
+                            </a:blip>
+                            <a:stretch>
+                              <a:fillRect/>
+                            </a:stretch>
+                          </pic:blipFill>
+                          <pic:spPr>
+                            <a:xfrm>
+                              <a:off x="0" y="0"/>
+                              <a:ext cx="1886126" cy="1886126"/>
+                            </a:xfrm>
+                            <a:prstGeom prst="rect">
+                              <a:avLst/>
+                            </a:prstGeom>
+                          </pic:spPr>
+                        </pic:pic>
+                      </a:graphicData>
+                    </a:graphic>
+                  </wp:inline>
+                </w:drawing>
+              </w:r>
+            </w:sdtContent>
+          </w:sdt>
+        </w:p>
       </w:sdtContent>
     </w:sdt>
     <w:p>
@@ -459,8 +588,6 @@
           <w:lang w:val="en-US"/>
         </w:rPr>
       </w:pPr>
-      <w:bookmarkStart w:id="0" w:name="_GoBack"/>
-      <w:bookmarkEnd w:id="0"/>
     </w:p>
     <w:sectPr>
       <w:pgSz w:w="11906" w:h="16838"/>
@@ -473,7 +600,7 @@
 </file>
 
 <file path=word/styles.xml><?xml version="1.0" encoding="utf-8"?>
-<w:styles xmlns:mc="http://schemas.openxmlformats.org/markup-compatibility/2006" xmlns:r="http://schemas.openxmlformats.org/officeDocument/2006/relationships" xmlns:w="http://schemas.openxmlformats.org/wordprocessingml/2006/main" xmlns:w14="http://schemas.microsoft.com/office/word/2010/wordml" xmlns:w15="http://schemas.microsoft.com/office/word/2012/wordml" xmlns:w16se="http://schemas.microsoft.com/office/word/2015/wordml/symex" mc:Ignorable="w14 w15 w16se">
+<w:styles xmlns:mc="http://schemas.openxmlformats.org/markup-compatibility/2006" xmlns:r="http://schemas.openxmlformats.org/officeDocument/2006/relationships" xmlns:w="http://schemas.openxmlformats.org/wordprocessingml/2006/main" xmlns:w14="http://schemas.microsoft.com/office/word/2010/wordml" xmlns:w15="http://schemas.microsoft.com/office/word/2012/wordml" xmlns:w16cex="http://schemas.microsoft.com/office/word/2018/wordml/cex" xmlns:w16cid="http://schemas.microsoft.com/office/word/2016/wordml/cid" xmlns:w16="http://schemas.microsoft.com/office/word/2018/wordml" xmlns:w16sdtdh="http://schemas.microsoft.com/office/word/2020/wordml/sdtdatahash" xmlns:w16se="http://schemas.microsoft.com/office/word/2015/wordml/symex" mc:Ignorable="w14 w15 w16se w16cid w16 w16cex w16sdtdh">
   <w:docDefaults>
     <w:rPrDefault>
       <w:rPr>
@@ -489,7 +616,7 @@
       </w:pPr>
     </w:pPrDefault>
   </w:docDefaults>
-  <w:latentStyles w:defLockedState="0" w:defUIPriority="99" w:defSemiHidden="0" w:defUnhideWhenUsed="0" w:defQFormat="0" w:count="371">
+  <w:latentStyles w:defLockedState="0" w:defUIPriority="99" w:defSemiHidden="0" w:defUnhideWhenUsed="0" w:defQFormat="0" w:count="376">
     <w:lsdException w:name="Normal" w:uiPriority="0" w:qFormat="1"/>
     <w:lsdException w:name="heading 1" w:uiPriority="9" w:qFormat="1"/>
     <w:lsdException w:name="heading 2" w:semiHidden="1" w:uiPriority="9" w:unhideWhenUsed="1" w:qFormat="1"/>
@@ -861,18 +988,23 @@
     <w:lsdException w:name="List Table 5 Dark Accent 6" w:uiPriority="50"/>
     <w:lsdException w:name="List Table 6 Colorful Accent 6" w:uiPriority="51"/>
     <w:lsdException w:name="List Table 7 Colorful Accent 6" w:uiPriority="52"/>
+    <w:lsdException w:name="Mention" w:semiHidden="1" w:unhideWhenUsed="1"/>
+    <w:lsdException w:name="Smart Hyperlink" w:semiHidden="1" w:unhideWhenUsed="1"/>
+    <w:lsdException w:name="Hashtag" w:semiHidden="1" w:unhideWhenUsed="1"/>
+    <w:lsdException w:name="Unresolved Mention" w:semiHidden="1" w:unhideWhenUsed="1"/>
+    <w:lsdException w:name="Smart Link" w:semiHidden="1" w:unhideWhenUsed="1"/>
   </w:latentStyles>
-  <w:style w:type="paragraph" w:default="1" w:styleId="Standaard">
+  <w:style w:type="paragraph" w:default="1" w:styleId="Normal">
     <w:name w:val="Normal"/>
     <w:qFormat/>
   </w:style>
-  <w:style w:type="character" w:default="1" w:styleId="Standaardalinea-lettertype">
+  <w:style w:type="character" w:default="1" w:styleId="DefaultParagraphFont">
     <w:name w:val="Default Paragraph Font"/>
     <w:uiPriority w:val="1"/>
     <w:semiHidden/>
     <w:unhideWhenUsed/>
   </w:style>
-  <w:style w:type="table" w:default="1" w:styleId="Standaardtabel">
+  <w:style w:type="table" w:default="1" w:styleId="TableNormal">
     <w:name w:val="Normal Table"/>
     <w:uiPriority w:val="99"/>
     <w:semiHidden/>
@@ -887,15 +1019,15 @@
       </w:tblCellMar>
     </w:tblPr>
   </w:style>
-  <w:style w:type="numbering" w:default="1" w:styleId="Geenlijst">
+  <w:style w:type="numbering" w:default="1" w:styleId="NoList">
     <w:name w:val="No List"/>
     <w:uiPriority w:val="99"/>
     <w:semiHidden/>
     <w:unhideWhenUsed/>
   </w:style>
-  <w:style w:type="character" w:styleId="Tekstvantijdelijkeaanduiding">
+  <w:style w:type="character" w:styleId="PlaceholderText">
     <w:name w:val="Placeholder Text"/>
-    <w:basedOn w:val="Standaardalinea-lettertype"/>
+    <w:basedOn w:val="DefaultParagraphFont"/>
     <w:uiPriority w:val="99"/>
     <w:semiHidden/>
     <w:rsid w:val="00A56886"/>
@@ -903,11 +1035,11 @@
       <w:color w:val="808080"/>
     </w:rPr>
   </w:style>
-  <w:style w:type="paragraph" w:styleId="Titel">
+  <w:style w:type="paragraph" w:styleId="Title">
     <w:name w:val="Title"/>
-    <w:basedOn w:val="Standaard"/>
-    <w:next w:val="Standaard"/>
-    <w:link w:val="TitelChar"/>
+    <w:basedOn w:val="Normal"/>
+    <w:next w:val="Normal"/>
+    <w:link w:val="TitleChar"/>
     <w:uiPriority w:val="10"/>
     <w:qFormat/>
     <w:rsid w:val="00A56886"/>
@@ -923,10 +1055,10 @@
       <w:szCs w:val="56"/>
     </w:rPr>
   </w:style>
-  <w:style w:type="character" w:customStyle="1" w:styleId="TitelChar">
-    <w:name w:val="Titel Char"/>
-    <w:basedOn w:val="Standaardalinea-lettertype"/>
-    <w:link w:val="Titel"/>
+  <w:style w:type="character" w:customStyle="1" w:styleId="TitleChar">
+    <w:name w:val="Title Char"/>
+    <w:basedOn w:val="DefaultParagraphFont"/>
+    <w:link w:val="Title"/>
     <w:uiPriority w:val="10"/>
     <w:rsid w:val="00A56886"/>
     <w:rPr>
@@ -937,9 +1069,9 @@
       <w:szCs w:val="56"/>
     </w:rPr>
   </w:style>
-  <w:style w:type="character" w:styleId="Zwaar">
+  <w:style w:type="character" w:styleId="Strong">
     <w:name w:val="Strong"/>
-    <w:basedOn w:val="Standaardalinea-lettertype"/>
+    <w:basedOn w:val="DefaultParagraphFont"/>
     <w:uiPriority w:val="22"/>
     <w:qFormat/>
     <w:rsid w:val="00A56886"/>
@@ -950,7 +1082,7 @@
   </w:style>
   <w:style w:type="character" w:styleId="Hyperlink">
     <w:name w:val="Hyperlink"/>
-    <w:basedOn w:val="Standaardalinea-lettertype"/>
+    <w:basedOn w:val="DefaultParagraphFont"/>
     <w:uiPriority w:val="99"/>
     <w:unhideWhenUsed/>
     <w:rsid w:val="00774426"/>
@@ -963,7 +1095,7 @@
 </file>
 
 <file path=word/glossary/document.xml><?xml version="1.0" encoding="utf-8"?>
-<w:glossaryDocument xmlns:wpc="http://schemas.microsoft.com/office/word/2010/wordprocessingCanvas" xmlns:cx="http://schemas.microsoft.com/office/drawing/2014/chartex" xmlns:cx1="http://schemas.microsoft.com/office/drawing/2015/9/8/chartex" xmlns:mc="http://schemas.openxmlformats.org/markup-compatibility/2006" xmlns:o="urn:schemas-microsoft-com:office:office" xmlns:r="http://schemas.openxmlformats.org/officeDocument/2006/relationships" xmlns:m="http://schemas.openxmlformats.org/officeDocument/2006/math" xmlns:v="urn:schemas-microsoft-com:vml" xmlns:wp14="http://schemas.microsoft.com/office/word/2010/wordprocessingDrawing" xmlns:wp="http://schemas.openxmlformats.org/drawingml/2006/wordprocessingDrawing" xmlns:w10="urn:schemas-microsoft-com:office:word" xmlns:w="http://schemas.openxmlformats.org/wordprocessingml/2006/main" xmlns:w14="http://schemas.microsoft.com/office/word/2010/wordml" xmlns:w15="http://schemas.microsoft.com/office/word/2012/wordml" xmlns:w16se="http://schemas.microsoft.com/office/word/2015/wordml/symex" xmlns:wpg="http://schemas.microsoft.com/office/word/2010/wordprocessingGroup" xmlns:wpi="http://schemas.microsoft.com/office/word/2010/wordprocessingInk" xmlns:wne="http://schemas.microsoft.com/office/word/2006/wordml" xmlns:wps="http://schemas.microsoft.com/office/word/2010/wordprocessingShape" mc:Ignorable="w14 w15 w16se wp14">
+<w:glossaryDocument xmlns:wpc="http://schemas.microsoft.com/office/word/2010/wordprocessingCanvas" xmlns:cx="http://schemas.microsoft.com/office/drawing/2014/chartex" xmlns:cx1="http://schemas.microsoft.com/office/drawing/2015/9/8/chartex" xmlns:cx2="http://schemas.microsoft.com/office/drawing/2015/10/21/chartex" xmlns:cx3="http://schemas.microsoft.com/office/drawing/2016/5/9/chartex" xmlns:cx4="http://schemas.microsoft.com/office/drawing/2016/5/10/chartex" xmlns:cx5="http://schemas.microsoft.com/office/drawing/2016/5/11/chartex" xmlns:cx6="http://schemas.microsoft.com/office/drawing/2016/5/12/chartex" xmlns:cx7="http://schemas.microsoft.com/office/drawing/2016/5/13/chartex" xmlns:cx8="http://schemas.microsoft.com/office/drawing/2016/5/14/chartex" xmlns:mc="http://schemas.openxmlformats.org/markup-compatibility/2006" xmlns:aink="http://schemas.microsoft.com/office/drawing/2016/ink" xmlns:am3d="http://schemas.microsoft.com/office/drawing/2017/model3d" xmlns:o="urn:schemas-microsoft-com:office:office" xmlns:r="http://schemas.openxmlformats.org/officeDocument/2006/relationships" xmlns:m="http://schemas.openxmlformats.org/officeDocument/2006/math" xmlns:v="urn:schemas-microsoft-com:vml" xmlns:wp14="http://schemas.microsoft.com/office/word/2010/wordprocessingDrawing" xmlns:wp="http://schemas.openxmlformats.org/drawingml/2006/wordprocessingDrawing" xmlns:w10="urn:schemas-microsoft-com:office:word" xmlns:w="http://schemas.openxmlformats.org/wordprocessingml/2006/main" xmlns:w14="http://schemas.microsoft.com/office/word/2010/wordml" xmlns:w15="http://schemas.microsoft.com/office/word/2012/wordml" xmlns:w16cex="http://schemas.microsoft.com/office/word/2018/wordml/cex" xmlns:w16cid="http://schemas.microsoft.com/office/word/2016/wordml/cid" xmlns:w16="http://schemas.microsoft.com/office/word/2018/wordml" xmlns:w16sdtdh="http://schemas.microsoft.com/office/word/2020/wordml/sdtdatahash" xmlns:w16se="http://schemas.microsoft.com/office/word/2015/wordml/symex" xmlns:wpg="http://schemas.microsoft.com/office/word/2010/wordprocessingGroup" xmlns:wpi="http://schemas.microsoft.com/office/word/2010/wordprocessingInk" xmlns:wne="http://schemas.microsoft.com/office/word/2006/wordml" xmlns:wps="http://schemas.microsoft.com/office/word/2010/wordprocessingShape" mc:Ignorable="w14 w15 w16se w16cid w16 w16cex w16sdtdh wp14">
   <w:docParts>
     <w:docPart>
       <w:docPartPr>
@@ -984,7 +1116,7 @@
         <w:p>
           <w:r>
             <w:rPr>
-              <w:rStyle w:val="Tekstvantijdelijkeaanduiding"/>
+              <w:rStyle w:val="PlaceholderText"/>
             </w:rPr>
             <w:t>Klik of tik om tekst in te voeren.</w:t>
           </w:r>
@@ -1010,7 +1142,7 @@
         <w:p>
           <w:r>
             <w:rPr>
-              <w:rStyle w:val="Tekstvantijdelijkeaanduiding"/>
+              <w:rStyle w:val="PlaceholderText"/>
             </w:rPr>
             <w:t>name</w:t>
           </w:r>
@@ -1036,7 +1168,7 @@
         <w:p>
           <w:r>
             <w:rPr>
-              <w:rStyle w:val="Tekstvantijdelijkeaanduiding"/>
+              <w:rStyle w:val="PlaceholderText"/>
             </w:rPr>
             <w:t>coursename</w:t>
           </w:r>
@@ -1062,9 +1194,35 @@
         <w:p>
           <w:r>
             <w:rPr>
-              <w:rStyle w:val="Tekstvantijdelijkeaanduiding"/>
+              <w:rStyle w:val="PlaceholderText"/>
             </w:rPr>
             <w:t>score</w:t>
+          </w:r>
+        </w:p>
+      </w:docPartBody>
+    </w:docPart>
+    <w:docPart>
+      <w:docPartPr>
+        <w:name w:val="19D885F57A1A4BA5AF61EC678C18AC7D"/>
+        <w:category>
+          <w:name w:val="General"/>
+          <w:gallery w:val="placeholder"/>
+        </w:category>
+        <w:types>
+          <w:type w:val="bbPlcHdr"/>
+        </w:types>
+        <w:behaviors>
+          <w:behavior w:val="content"/>
+        </w:behaviors>
+        <w:guid w:val="{A97D56BC-F82F-4412-9A75-1AE682098E75}"/>
+      </w:docPartPr>
+      <w:docPartBody>
+        <w:p>
+          <w:r>
+            <w:rPr>
+              <w:rStyle w:val="PlaceholderText"/>
+            </w:rPr>
+            <w:t>BarcodeOf_Name</w:t>
           </w:r>
         </w:p>
       </w:docPartBody>
@@ -1074,13 +1232,13 @@
 </file>
 
 <file path=word/glossary/fontTable.xml><?xml version="1.0" encoding="utf-8"?>
-<w:fonts xmlns:mc="http://schemas.openxmlformats.org/markup-compatibility/2006" xmlns:r="http://schemas.openxmlformats.org/officeDocument/2006/relationships" xmlns:w="http://schemas.openxmlformats.org/wordprocessingml/2006/main" xmlns:w14="http://schemas.microsoft.com/office/word/2010/wordml" xmlns:w15="http://schemas.microsoft.com/office/word/2012/wordml" xmlns:w16se="http://schemas.microsoft.com/office/word/2015/wordml/symex" mc:Ignorable="w14 w15 w16se">
+<w:fonts xmlns:mc="http://schemas.openxmlformats.org/markup-compatibility/2006" xmlns:r="http://schemas.openxmlformats.org/officeDocument/2006/relationships" xmlns:w="http://schemas.openxmlformats.org/wordprocessingml/2006/main" xmlns:w14="http://schemas.microsoft.com/office/word/2010/wordml" xmlns:w15="http://schemas.microsoft.com/office/word/2012/wordml" xmlns:w16cex="http://schemas.microsoft.com/office/word/2018/wordml/cex" xmlns:w16cid="http://schemas.microsoft.com/office/word/2016/wordml/cid" xmlns:w16="http://schemas.microsoft.com/office/word/2018/wordml" xmlns:w16sdtdh="http://schemas.microsoft.com/office/word/2020/wordml/sdtdatahash" xmlns:w16se="http://schemas.microsoft.com/office/word/2015/wordml/symex" mc:Ignorable="w14 w15 w16se w16cid w16 w16cex w16sdtdh">
   <w:font w:name="Calibri">
     <w:panose1 w:val="020F0502020204030204"/>
     <w:charset w:val="00"/>
     <w:family w:val="swiss"/>
     <w:pitch w:val="variable"/>
-    <w:sig w:usb0="E0002AFF" w:usb1="C000247B" w:usb2="00000009" w:usb3="00000000" w:csb0="000001FF" w:csb1="00000000"/>
+    <w:sig w:usb0="E4002EFF" w:usb1="C000247B" w:usb2="00000009" w:usb3="00000000" w:csb0="000001FF" w:csb1="00000000"/>
   </w:font>
   <w:font w:name="Times New Roman">
     <w:panose1 w:val="02020603050405020304"/>
@@ -1094,13 +1252,13 @@
     <w:charset w:val="00"/>
     <w:family w:val="swiss"/>
     <w:pitch w:val="variable"/>
-    <w:sig w:usb0="E0002AFF" w:usb1="C000247B" w:usb2="00000009" w:usb3="00000000" w:csb0="000001FF" w:csb1="00000000"/>
+    <w:sig w:usb0="E4002EFF" w:usb1="C000247B" w:usb2="00000009" w:usb3="00000000" w:csb0="000001FF" w:csb1="00000000"/>
   </w:font>
 </w:fonts>
 </file>
 
 <file path=word/glossary/settings.xml><?xml version="1.0" encoding="utf-8"?>
-<w:settings xmlns:mc="http://schemas.openxmlformats.org/markup-compatibility/2006" xmlns:o="urn:schemas-microsoft-com:office:office" xmlns:r="http://schemas.openxmlformats.org/officeDocument/2006/relationships" xmlns:m="http://schemas.openxmlformats.org/officeDocument/2006/math" xmlns:v="urn:schemas-microsoft-com:vml" xmlns:w10="urn:schemas-microsoft-com:office:word" xmlns:w="http://schemas.openxmlformats.org/wordprocessingml/2006/main" xmlns:w14="http://schemas.microsoft.com/office/word/2010/wordml" xmlns:w15="http://schemas.microsoft.com/office/word/2012/wordml" xmlns:w16se="http://schemas.microsoft.com/office/word/2015/wordml/symex" xmlns:sl="http://schemas.openxmlformats.org/schemaLibrary/2006/main" mc:Ignorable="w14 w15 w16se">
+<w:settings xmlns:mc="http://schemas.openxmlformats.org/markup-compatibility/2006" xmlns:o="urn:schemas-microsoft-com:office:office" xmlns:r="http://schemas.openxmlformats.org/officeDocument/2006/relationships" xmlns:m="http://schemas.openxmlformats.org/officeDocument/2006/math" xmlns:v="urn:schemas-microsoft-com:vml" xmlns:w10="urn:schemas-microsoft-com:office:word" xmlns:w="http://schemas.openxmlformats.org/wordprocessingml/2006/main" xmlns:w14="http://schemas.microsoft.com/office/word/2010/wordml" xmlns:w15="http://schemas.microsoft.com/office/word/2012/wordml" xmlns:w16cex="http://schemas.microsoft.com/office/word/2018/wordml/cex" xmlns:w16cid="http://schemas.microsoft.com/office/word/2016/wordml/cid" xmlns:w16="http://schemas.microsoft.com/office/word/2018/wordml" xmlns:w16sdtdh="http://schemas.microsoft.com/office/word/2020/wordml/sdtdatahash" xmlns:w16se="http://schemas.microsoft.com/office/word/2015/wordml/symex" xmlns:sl="http://schemas.openxmlformats.org/schemaLibrary/2006/main" mc:Ignorable="w14 w15 w16se w16cid w16 w16cex w16sdtdh">
   <w:view w:val="normal"/>
   <w:defaultTabStop w:val="708"/>
   <w:hyphenationZone w:val="425"/>
@@ -1112,14 +1270,21 @@
     <w:compatSetting w:name="enableOpenTypeFeatures" w:uri="http://schemas.microsoft.com/office/word" w:val="1"/>
     <w:compatSetting w:name="doNotFlipMirrorIndents" w:uri="http://schemas.microsoft.com/office/word" w:val="1"/>
     <w:compatSetting w:name="differentiateMultirowTableHeaders" w:uri="http://schemas.microsoft.com/office/word" w:val="1"/>
+    <w:compatSetting w:name="useWord2013TrackBottomHyphenation" w:uri="http://schemas.microsoft.com/office/word" w:val="1"/>
   </w:compat>
   <w:rsids>
     <w:rsidRoot w:val="0045292F"/>
+    <w:rsid w:val="001E103D"/>
     <w:rsid w:val="0045292F"/>
     <w:rsid w:val="004A0E3D"/>
     <w:rsid w:val="00611D69"/>
     <w:rsid w:val="008968EE"/>
+    <w:rsid w:val="00A44F80"/>
+    <w:rsid w:val="00B62F66"/>
+    <w:rsid w:val="00B74FAE"/>
+    <w:rsid w:val="00E768A0"/>
     <w:rsid w:val="00F64F79"/>
+    <w:rsid w:val="00FA26B5"/>
   </w:rsids>
   <m:mathPr>
     <m:mathFont m:val="Cambria Math"/>
@@ -1143,7 +1308,7 @@
 </file>
 
 <file path=word/glossary/styles.xml><?xml version="1.0" encoding="utf-8"?>
-<w:styles xmlns:mc="http://schemas.openxmlformats.org/markup-compatibility/2006" xmlns:r="http://schemas.openxmlformats.org/officeDocument/2006/relationships" xmlns:w="http://schemas.openxmlformats.org/wordprocessingml/2006/main" xmlns:w14="http://schemas.microsoft.com/office/word/2010/wordml" xmlns:w15="http://schemas.microsoft.com/office/word/2012/wordml" xmlns:w16se="http://schemas.microsoft.com/office/word/2015/wordml/symex" mc:Ignorable="w14 w15 w16se">
+<w:styles xmlns:mc="http://schemas.openxmlformats.org/markup-compatibility/2006" xmlns:r="http://schemas.openxmlformats.org/officeDocument/2006/relationships" xmlns:w="http://schemas.openxmlformats.org/wordprocessingml/2006/main" xmlns:w14="http://schemas.microsoft.com/office/word/2010/wordml" xmlns:w15="http://schemas.microsoft.com/office/word/2012/wordml" xmlns:w16cex="http://schemas.microsoft.com/office/word/2018/wordml/cex" xmlns:w16cid="http://schemas.microsoft.com/office/word/2016/wordml/cid" xmlns:w16="http://schemas.microsoft.com/office/word/2018/wordml" xmlns:w16sdtdh="http://schemas.microsoft.com/office/word/2020/wordml/sdtdatahash" xmlns:w16se="http://schemas.microsoft.com/office/word/2015/wordml/symex" mc:Ignorable="w14 w15 w16se w16cid w16 w16cex w16sdtdh">
   <w:docDefaults>
     <w:rPrDefault>
       <w:rPr>
@@ -1159,7 +1324,7 @@
       </w:pPr>
     </w:pPrDefault>
   </w:docDefaults>
-  <w:latentStyles w:defLockedState="0" w:defUIPriority="99" w:defSemiHidden="0" w:defUnhideWhenUsed="0" w:defQFormat="0" w:count="371">
+  <w:latentStyles w:defLockedState="0" w:defUIPriority="99" w:defSemiHidden="0" w:defUnhideWhenUsed="0" w:defQFormat="0" w:count="376">
     <w:lsdException w:name="Normal" w:uiPriority="0" w:qFormat="1"/>
     <w:lsdException w:name="heading 1" w:uiPriority="9" w:qFormat="1"/>
     <w:lsdException w:name="heading 2" w:semiHidden="1" w:uiPriority="9" w:unhideWhenUsed="1" w:qFormat="1"/>
@@ -1531,18 +1696,23 @@
     <w:lsdException w:name="List Table 5 Dark Accent 6" w:uiPriority="50"/>
     <w:lsdException w:name="List Table 6 Colorful Accent 6" w:uiPriority="51"/>
     <w:lsdException w:name="List Table 7 Colorful Accent 6" w:uiPriority="52"/>
+    <w:lsdException w:name="Mention" w:semiHidden="1" w:unhideWhenUsed="1"/>
+    <w:lsdException w:name="Smart Hyperlink" w:semiHidden="1" w:unhideWhenUsed="1"/>
+    <w:lsdException w:name="Hashtag" w:semiHidden="1" w:unhideWhenUsed="1"/>
+    <w:lsdException w:name="Unresolved Mention" w:semiHidden="1" w:unhideWhenUsed="1"/>
+    <w:lsdException w:name="Smart Link" w:semiHidden="1" w:unhideWhenUsed="1"/>
   </w:latentStyles>
-  <w:style w:type="paragraph" w:default="1" w:styleId="Standaard">
+  <w:style w:type="paragraph" w:default="1" w:styleId="Normal">
     <w:name w:val="Normal"/>
     <w:qFormat/>
   </w:style>
-  <w:style w:type="character" w:default="1" w:styleId="Standaardalinea-lettertype">
+  <w:style w:type="character" w:default="1" w:styleId="DefaultParagraphFont">
     <w:name w:val="Default Paragraph Font"/>
     <w:uiPriority w:val="1"/>
     <w:semiHidden/>
     <w:unhideWhenUsed/>
   </w:style>
-  <w:style w:type="table" w:default="1" w:styleId="Standaardtabel">
+  <w:style w:type="table" w:default="1" w:styleId="TableNormal">
     <w:name w:val="Normal Table"/>
     <w:uiPriority w:val="99"/>
     <w:semiHidden/>
@@ -1557,18 +1727,18 @@
       </w:tblCellMar>
     </w:tblPr>
   </w:style>
-  <w:style w:type="numbering" w:default="1" w:styleId="Geenlijst">
+  <w:style w:type="numbering" w:default="1" w:styleId="NoList">
     <w:name w:val="No List"/>
     <w:uiPriority w:val="99"/>
     <w:semiHidden/>
     <w:unhideWhenUsed/>
   </w:style>
-  <w:style w:type="character" w:styleId="Tekstvantijdelijkeaanduiding">
+  <w:style w:type="character" w:styleId="PlaceholderText">
     <w:name w:val="Placeholder Text"/>
-    <w:basedOn w:val="Standaardalinea-lettertype"/>
+    <w:basedOn w:val="DefaultParagraphFont"/>
     <w:uiPriority w:val="99"/>
     <w:semiHidden/>
-    <w:rsid w:val="008968EE"/>
+    <w:rsid w:val="001E103D"/>
     <w:rPr>
       <w:color w:val="808080"/>
     </w:rPr>
@@ -1577,7 +1747,7 @@
 </file>
 
 <file path=word/glossary/webSettings.xml><?xml version="1.0" encoding="utf-8"?>
-<w:webSettings xmlns:mc="http://schemas.openxmlformats.org/markup-compatibility/2006" xmlns:r="http://schemas.openxmlformats.org/officeDocument/2006/relationships" xmlns:w="http://schemas.openxmlformats.org/wordprocessingml/2006/main" xmlns:w14="http://schemas.microsoft.com/office/word/2010/wordml" xmlns:w15="http://schemas.microsoft.com/office/word/2012/wordml" xmlns:w16se="http://schemas.microsoft.com/office/word/2015/wordml/symex" mc:Ignorable="w14 w15 w16se">
+<w:webSettings xmlns:mc="http://schemas.openxmlformats.org/markup-compatibility/2006" xmlns:r="http://schemas.openxmlformats.org/officeDocument/2006/relationships" xmlns:w="http://schemas.openxmlformats.org/wordprocessingml/2006/main" xmlns:w14="http://schemas.microsoft.com/office/word/2010/wordml" xmlns:w15="http://schemas.microsoft.com/office/word/2012/wordml" xmlns:w16cex="http://schemas.microsoft.com/office/word/2018/wordml/cex" xmlns:w16cid="http://schemas.microsoft.com/office/word/2016/wordml/cid" xmlns:w16="http://schemas.microsoft.com/office/word/2018/wordml" xmlns:w16sdtdh="http://schemas.microsoft.com/office/word/2020/wordml/sdtdatahash" xmlns:w16se="http://schemas.microsoft.com/office/word/2015/wordml/symex" mc:Ignorable="w14 w15 w16se w16cid w16 w16cex w16sdtdh">
   <w:optimizeForBrowser/>
   <w:allowPNG/>
 </w:webSettings>
@@ -1857,12 +2027,13 @@
     <ControlInfo type="ValueOf" id="1857387021" tagName="1857387021" label="coursename" path="name" simplePath="1" format="Text" customFormatString=""/>
     <ControlInfo type="ValueOf" id="1075166721" tagName="1075166721" label="score" path="score" simplePath="1" format="Numeric0" customFormatString=""/>
     <ControlInfo type="If" id="672538307" tagName="672538307" label="ThisTextIsRemovedOnGeneration" path="0" simplePath="0"/>
+    <ControlInfo type="BarcodeOf" id="3030669040" tagName="3030669040" label="BarcodeOf_Name" path="name" simplePath="1" format="QR"/>
   </ControlInfos>
 </docatiConfig>
 </file>
 
 <file path=customXml/itemProps1.xml><?xml version="1.0" encoding="utf-8"?>
-<ds:datastoreItem xmlns:ds="http://schemas.openxmlformats.org/officeDocument/2006/customXml" ds:itemID="{50C2E664-4047-406E-A2F1-D9F726FB3B7C}">
+<ds:datastoreItem xmlns:ds="http://schemas.openxmlformats.org/officeDocument/2006/customXml" ds:itemID="{8423ACF2-D004-45F3-841B-C27A86E67DED}">
   <ds:schemaRefs>
     <ds:schemaRef ds:uri="urn:fleXdoc.docati.com"/>
   </ds:schemaRefs>

</xml_diff>

<commit_message>
Data in json, rounding example
</commit_message>
<xml_diff>
--- a/Src/Template.docx
+++ b/Src/Template.docx
@@ -1,11 +1,11 @@
 
 <file path=word/document.xml><?xml version="1.0" encoding="utf-8"?>
-<w:document xmlns:wpc="http://schemas.microsoft.com/office/word/2010/wordprocessingCanvas" xmlns:cx="http://schemas.microsoft.com/office/drawing/2014/chartex" xmlns:cx1="http://schemas.microsoft.com/office/drawing/2015/9/8/chartex" xmlns:cx2="http://schemas.microsoft.com/office/drawing/2015/10/21/chartex" xmlns:cx3="http://schemas.microsoft.com/office/drawing/2016/5/9/chartex" xmlns:cx4="http://schemas.microsoft.com/office/drawing/2016/5/10/chartex" xmlns:cx5="http://schemas.microsoft.com/office/drawing/2016/5/11/chartex" xmlns:cx6="http://schemas.microsoft.com/office/drawing/2016/5/12/chartex" xmlns:cx7="http://schemas.microsoft.com/office/drawing/2016/5/13/chartex" xmlns:cx8="http://schemas.microsoft.com/office/drawing/2016/5/14/chartex" xmlns:mc="http://schemas.openxmlformats.org/markup-compatibility/2006" xmlns:aink="http://schemas.microsoft.com/office/drawing/2016/ink" xmlns:am3d="http://schemas.microsoft.com/office/drawing/2017/model3d" xmlns:o="urn:schemas-microsoft-com:office:office" xmlns:r="http://schemas.openxmlformats.org/officeDocument/2006/relationships" xmlns:m="http://schemas.openxmlformats.org/officeDocument/2006/math" xmlns:v="urn:schemas-microsoft-com:vml" xmlns:wp14="http://schemas.microsoft.com/office/word/2010/wordprocessingDrawing" xmlns:wp="http://schemas.openxmlformats.org/drawingml/2006/wordprocessingDrawing" xmlns:w10="urn:schemas-microsoft-com:office:word" xmlns:w="http://schemas.openxmlformats.org/wordprocessingml/2006/main" xmlns:w14="http://schemas.microsoft.com/office/word/2010/wordml" xmlns:w15="http://schemas.microsoft.com/office/word/2012/wordml" xmlns:w16cex="http://schemas.microsoft.com/office/word/2018/wordml/cex" xmlns:w16cid="http://schemas.microsoft.com/office/word/2016/wordml/cid" xmlns:w16="http://schemas.microsoft.com/office/word/2018/wordml" xmlns:w16sdtdh="http://schemas.microsoft.com/office/word/2020/wordml/sdtdatahash" xmlns:w16se="http://schemas.microsoft.com/office/word/2015/wordml/symex" xmlns:wpg="http://schemas.microsoft.com/office/word/2010/wordprocessingGroup" xmlns:wpi="http://schemas.microsoft.com/office/word/2010/wordprocessingInk" xmlns:wne="http://schemas.microsoft.com/office/word/2006/wordml" xmlns:wps="http://schemas.microsoft.com/office/word/2010/wordprocessingShape" mc:Ignorable="w14 w15 w16se w16cid w16 w16cex w16sdtdh wp14">
+<w:document xmlns:wpc="http://schemas.microsoft.com/office/word/2010/wordprocessingCanvas" xmlns:cx="http://schemas.microsoft.com/office/drawing/2014/chartex" xmlns:cx1="http://schemas.microsoft.com/office/drawing/2015/9/8/chartex" xmlns:cx2="http://schemas.microsoft.com/office/drawing/2015/10/21/chartex" xmlns:cx3="http://schemas.microsoft.com/office/drawing/2016/5/9/chartex" xmlns:cx4="http://schemas.microsoft.com/office/drawing/2016/5/10/chartex" xmlns:cx5="http://schemas.microsoft.com/office/drawing/2016/5/11/chartex" xmlns:cx6="http://schemas.microsoft.com/office/drawing/2016/5/12/chartex" xmlns:cx7="http://schemas.microsoft.com/office/drawing/2016/5/13/chartex" xmlns:cx8="http://schemas.microsoft.com/office/drawing/2016/5/14/chartex" xmlns:mc="http://schemas.openxmlformats.org/markup-compatibility/2006" xmlns:aink="http://schemas.microsoft.com/office/drawing/2016/ink" xmlns:am3d="http://schemas.microsoft.com/office/drawing/2017/model3d" xmlns:o="urn:schemas-microsoft-com:office:office" xmlns:oel="http://schemas.microsoft.com/office/2019/extlst" xmlns:r="http://schemas.openxmlformats.org/officeDocument/2006/relationships" xmlns:m="http://schemas.openxmlformats.org/officeDocument/2006/math" xmlns:v="urn:schemas-microsoft-com:vml" xmlns:wp14="http://schemas.microsoft.com/office/word/2010/wordprocessingDrawing" xmlns:wp="http://schemas.openxmlformats.org/drawingml/2006/wordprocessingDrawing" xmlns:w10="urn:schemas-microsoft-com:office:word" xmlns:w="http://schemas.openxmlformats.org/wordprocessingml/2006/main" xmlns:w14="http://schemas.microsoft.com/office/word/2010/wordml" xmlns:w15="http://schemas.microsoft.com/office/word/2012/wordml" xmlns:w16cex="http://schemas.microsoft.com/office/word/2018/wordml/cex" xmlns:w16cid="http://schemas.microsoft.com/office/word/2016/wordml/cid" xmlns:w16="http://schemas.microsoft.com/office/word/2018/wordml" xmlns:w16sdtdh="http://schemas.microsoft.com/office/word/2020/wordml/sdtdatahash" xmlns:w16se="http://schemas.microsoft.com/office/word/2015/wordml/symex" xmlns:wpg="http://schemas.microsoft.com/office/word/2010/wordprocessingGroup" xmlns:wpi="http://schemas.microsoft.com/office/word/2010/wordprocessingInk" xmlns:wne="http://schemas.microsoft.com/office/word/2006/wordml" xmlns:wps="http://schemas.microsoft.com/office/word/2010/wordprocessingShape" mc:Ignorable="w14 w15 w16se w16cid w16 w16cex w16sdtdh wp14">
   <w:body>
     <w:sdt>
       <w:sdtPr>
         <w:rPr>
-          <w:rStyle w:val="Strong"/>
+          <w:rStyle w:val="Zwaar"/>
         </w:rPr>
         <w:alias w:val="ThisTextIsRemovedOnGeneration"/>
         <w:tag w:val="672538307"/>
@@ -17,7 +17,7 @@
       </w:sdtPr>
       <w:sdtEndPr>
         <w:rPr>
-          <w:rStyle w:val="Strong"/>
+          <w:rStyle w:val="Zwaar"/>
           <w:b w:val="0"/>
         </w:rPr>
       </w:sdtEndPr>
@@ -25,13 +25,13 @@
         <w:p>
           <w:pPr>
             <w:rPr>
-              <w:rStyle w:val="Strong"/>
+              <w:rStyle w:val="Zwaar"/>
               <w:lang w:val="en-US"/>
             </w:rPr>
           </w:pPr>
           <w:r>
             <w:rPr>
-              <w:rStyle w:val="Strong"/>
+              <w:rStyle w:val="Zwaar"/>
               <w:lang w:val="en-US"/>
             </w:rPr>
             <w:t xml:space="preserve">This template comes with the </w:t>
@@ -39,7 +39,7 @@
           <w:proofErr w:type="spellStart"/>
           <w:r>
             <w:rPr>
-              <w:rStyle w:val="Strong"/>
+              <w:rStyle w:val="Zwaar"/>
               <w:lang w:val="en-US"/>
             </w:rPr>
             <w:t>Docati.Api</w:t>
@@ -47,7 +47,7 @@
           <w:proofErr w:type="spellEnd"/>
           <w:r>
             <w:rPr>
-              <w:rStyle w:val="Strong"/>
+              <w:rStyle w:val="Zwaar"/>
               <w:lang w:val="en-US"/>
             </w:rPr>
             <w:t xml:space="preserve"> sample project.</w:t>
@@ -56,38 +56,29 @@
         <w:p>
           <w:pPr>
             <w:rPr>
-              <w:rStyle w:val="Strong"/>
+              <w:rStyle w:val="Zwaar"/>
               <w:b w:val="0"/>
               <w:lang w:val="en-US"/>
             </w:rPr>
           </w:pPr>
           <w:r>
             <w:rPr>
-              <w:rStyle w:val="Strong"/>
+              <w:rStyle w:val="Zwaar"/>
               <w:b w:val="0"/>
               <w:lang w:val="en-US"/>
             </w:rPr>
             <w:t xml:space="preserve">To create your own templates, you need the </w:t>
           </w:r>
-          <w:proofErr w:type="spellStart"/>
-          <w:r>
-            <w:rPr>
-              <w:rStyle w:val="Strong"/>
-              <w:lang w:val="en-US"/>
-            </w:rPr>
-            <w:t>Docati</w:t>
-          </w:r>
-          <w:proofErr w:type="spellEnd"/>
-          <w:r>
-            <w:rPr>
-              <w:rStyle w:val="Strong"/>
-              <w:lang w:val="en-US"/>
-            </w:rPr>
-            <w:t xml:space="preserve"> Word add-in</w:t>
-          </w:r>
-          <w:r>
-            <w:rPr>
-              <w:rStyle w:val="Strong"/>
+          <w:r>
+            <w:rPr>
+              <w:rStyle w:val="Zwaar"/>
+              <w:lang w:val="en-US"/>
+            </w:rPr>
+            <w:t>Docati Word add-in</w:t>
+          </w:r>
+          <w:r>
+            <w:rPr>
+              <w:rStyle w:val="Zwaar"/>
               <w:b w:val="0"/>
               <w:lang w:val="en-US"/>
             </w:rPr>
@@ -95,77 +86,65 @@
           </w:r>
           <w:r>
             <w:rPr>
-              <w:rStyle w:val="Strong"/>
+              <w:rStyle w:val="Zwaar"/>
               <w:b w:val="0"/>
               <w:lang w:val="en-US"/>
             </w:rPr>
             <w:br/>
             <w:t xml:space="preserve">You can download it for free here: </w:t>
           </w:r>
-          <w:r>
-            <w:fldChar w:fldCharType="begin"/>
-          </w:r>
-          <w:r>
-            <w:rPr>
-              <w:lang w:val="en-US"/>
-            </w:rPr>
-            <w:instrText xml:space="preserve"> HYPERLINK "https://www.docati.com/installation" </w:instrText>
-          </w:r>
-          <w:r>
-            <w:fldChar w:fldCharType="separate"/>
-          </w:r>
-          <w:r>
-            <w:rPr>
-              <w:rStyle w:val="Hyperlink"/>
-              <w:lang w:val="en-US"/>
-            </w:rPr>
-            <w:t>https://www.docati.com/installation</w:t>
-          </w:r>
-          <w:r>
-            <w:rPr>
-              <w:rStyle w:val="Hyperlink"/>
-              <w:lang w:val="en-US"/>
-            </w:rPr>
-            <w:fldChar w:fldCharType="end"/>
-          </w:r>
+          <w:hyperlink r:id="rId5" w:history="1">
+            <w:r>
+              <w:rPr>
+                <w:rStyle w:val="Hyperlink"/>
+                <w:lang w:val="en-US"/>
+              </w:rPr>
+              <w:t>https://www.docati.com/installation</w:t>
+            </w:r>
+          </w:hyperlink>
         </w:p>
         <w:p>
           <w:pPr>
             <w:rPr>
-              <w:rStyle w:val="Strong"/>
+              <w:rStyle w:val="Zwaar"/>
               <w:b w:val="0"/>
               <w:lang w:val="en-US"/>
             </w:rPr>
           </w:pPr>
           <w:r>
             <w:rPr>
-              <w:rStyle w:val="Strong"/>
+              <w:rStyle w:val="Zwaar"/>
               <w:b w:val="0"/>
               <w:lang w:val="en-US"/>
             </w:rPr>
-            <w:t xml:space="preserve">You can use a FREE license to evaluate </w:t>
-          </w:r>
-          <w:proofErr w:type="spellStart"/>
-          <w:r>
-            <w:rPr>
-              <w:rStyle w:val="Strong"/>
+            <w:t>You can use a FREE license to evaluate Docati, but please don’t hesitate to ask for an unlimited</w:t>
+          </w:r>
+          <w:r>
+            <w:rPr>
+              <w:rStyle w:val="Zwaar"/>
               <w:b w:val="0"/>
               <w:lang w:val="en-US"/>
             </w:rPr>
-            <w:t>Docati</w:t>
-          </w:r>
-          <w:proofErr w:type="spellEnd"/>
-          <w:r>
-            <w:rPr>
-              <w:rStyle w:val="Strong"/>
+            <w:t xml:space="preserve"> </w:t>
+          </w:r>
+          <w:r>
+            <w:rPr>
+              <w:rStyle w:val="Zwaar"/>
+              <w:lang w:val="en-US"/>
+            </w:rPr>
+            <w:t>trial license</w:t>
+          </w:r>
+          <w:r>
+            <w:rPr>
+              <w:rStyle w:val="Zwaar"/>
               <w:b w:val="0"/>
               <w:lang w:val="en-US"/>
             </w:rPr>
-            <w:t>, but please don’t hesitate to ask for an unlimited</w:t>
-          </w:r>
-          <w:r>
-            <w:rPr>
-              <w:rStyle w:val="Strong"/>
+            <w:t xml:space="preserve"> by</w:t>
+          </w:r>
+          <w:r>
+            <w:rPr>
+              <w:rStyle w:val="Zwaar"/>
               <w:b w:val="0"/>
               <w:lang w:val="en-US"/>
             </w:rPr>
@@ -173,72 +152,32 @@
           </w:r>
           <w:r>
             <w:rPr>
-              <w:rStyle w:val="Strong"/>
-              <w:lang w:val="en-US"/>
-            </w:rPr>
-            <w:t>trial license</w:t>
-          </w:r>
-          <w:r>
-            <w:rPr>
-              <w:rStyle w:val="Strong"/>
+              <w:rStyle w:val="Zwaar"/>
               <w:b w:val="0"/>
               <w:lang w:val="en-US"/>
             </w:rPr>
-            <w:t xml:space="preserve"> by</w:t>
-          </w:r>
-          <w:r>
-            <w:rPr>
-              <w:rStyle w:val="Strong"/>
+            <w:t>contacting</w:t>
+          </w:r>
+          <w:r>
+            <w:rPr>
+              <w:rStyle w:val="Zwaar"/>
               <w:b w:val="0"/>
               <w:lang w:val="en-US"/>
             </w:rPr>
-            <w:t xml:space="preserve"> </w:t>
-          </w:r>
-          <w:r>
-            <w:rPr>
-              <w:rStyle w:val="Strong"/>
-              <w:b w:val="0"/>
-              <w:lang w:val="en-US"/>
-            </w:rPr>
-            <w:t>contacting</w:t>
-          </w:r>
-          <w:r>
-            <w:rPr>
-              <w:rStyle w:val="Strong"/>
-              <w:b w:val="0"/>
-              <w:lang w:val="en-US"/>
-            </w:rPr>
             <w:t xml:space="preserve"> us at </w:t>
           </w:r>
-          <w:r>
-            <w:fldChar w:fldCharType="begin"/>
-          </w:r>
-          <w:r>
-            <w:rPr>
-              <w:lang w:val="en-US"/>
-            </w:rPr>
-            <w:instrText xml:space="preserve"> HYPERLINK "mailto:support@docati.com" </w:instrText>
-          </w:r>
-          <w:r>
-            <w:fldChar w:fldCharType="separate"/>
-          </w:r>
-          <w:r>
-            <w:rPr>
-              <w:rStyle w:val="Hyperlink"/>
-              <w:lang w:val="en-US"/>
-            </w:rPr>
-            <w:t>support@docati.com</w:t>
-          </w:r>
-          <w:r>
-            <w:rPr>
-              <w:rStyle w:val="Hyperlink"/>
-              <w:lang w:val="en-US"/>
-            </w:rPr>
-            <w:fldChar w:fldCharType="end"/>
-          </w:r>
-          <w:r>
-            <w:rPr>
-              <w:rStyle w:val="Strong"/>
+          <w:hyperlink r:id="rId6" w:history="1">
+            <w:r>
+              <w:rPr>
+                <w:rStyle w:val="Hyperlink"/>
+                <w:lang w:val="en-US"/>
+              </w:rPr>
+              <w:t>support@docati.com</w:t>
+            </w:r>
+          </w:hyperlink>
+          <w:r>
+            <w:rPr>
+              <w:rStyle w:val="Zwaar"/>
               <w:b w:val="0"/>
               <w:lang w:val="en-US"/>
             </w:rPr>
@@ -248,14 +187,14 @@
         <w:p>
           <w:pPr>
             <w:rPr>
-              <w:rStyle w:val="Strong"/>
+              <w:rStyle w:val="Zwaar"/>
               <w:b w:val="0"/>
               <w:lang w:val="en-US"/>
             </w:rPr>
           </w:pPr>
           <w:r>
             <w:rPr>
-              <w:rStyle w:val="Strong"/>
+              <w:rStyle w:val="Zwaar"/>
               <w:b w:val="0"/>
               <w:lang w:val="en-US"/>
             </w:rPr>
@@ -265,81 +204,40 @@
         <w:p>
           <w:pPr>
             <w:rPr>
-              <w:rStyle w:val="Strong"/>
+              <w:rStyle w:val="Zwaar"/>
               <w:b w:val="0"/>
               <w:lang w:val="en-US"/>
             </w:rPr>
           </w:pPr>
           <w:r>
             <w:rPr>
-              <w:rStyle w:val="Strong"/>
+              <w:rStyle w:val="Zwaar"/>
               <w:b w:val="0"/>
               <w:lang w:val="en-US"/>
             </w:rPr>
-            <w:t xml:space="preserve">To get a good idea of the possibilities of </w:t>
-          </w:r>
-          <w:proofErr w:type="spellStart"/>
-          <w:r>
-            <w:rPr>
-              <w:rStyle w:val="Strong"/>
-              <w:b w:val="0"/>
-              <w:lang w:val="en-US"/>
-            </w:rPr>
-            <w:t>Docati</w:t>
-          </w:r>
-          <w:proofErr w:type="spellEnd"/>
-          <w:r>
-            <w:rPr>
-              <w:rStyle w:val="Strong"/>
-              <w:b w:val="0"/>
-              <w:lang w:val="en-US"/>
-            </w:rPr>
-            <w:t xml:space="preserve">, please check out our </w:t>
-          </w:r>
-          <w:r>
-            <w:fldChar w:fldCharType="begin"/>
-          </w:r>
-          <w:r>
-            <w:rPr>
-              <w:lang w:val="en-US"/>
-            </w:rPr>
-            <w:instrText xml:space="preserve"> HYPERLINK "https://www.docati.com/Support/Quickst</w:instrText>
-          </w:r>
-          <w:r>
-            <w:rPr>
-              <w:lang w:val="en-US"/>
-            </w:rPr>
-            <w:instrText xml:space="preserve">art" </w:instrText>
-          </w:r>
-          <w:r>
-            <w:fldChar w:fldCharType="separate"/>
-          </w:r>
-          <w:proofErr w:type="spellStart"/>
-          <w:r>
-            <w:rPr>
-              <w:rStyle w:val="Hyperlink"/>
-              <w:lang w:val="en-US"/>
-            </w:rPr>
-            <w:t>Quickstart</w:t>
-          </w:r>
-          <w:proofErr w:type="spellEnd"/>
-          <w:r>
-            <w:rPr>
-              <w:rStyle w:val="Hyperlink"/>
-              <w:lang w:val="en-US"/>
-            </w:rPr>
-            <w:t xml:space="preserve"> manual</w:t>
-          </w:r>
-          <w:r>
-            <w:rPr>
-              <w:rStyle w:val="Hyperlink"/>
-              <w:lang w:val="en-US"/>
-            </w:rPr>
-            <w:fldChar w:fldCharType="end"/>
-          </w:r>
-          <w:r>
-            <w:rPr>
-              <w:rStyle w:val="Strong"/>
+            <w:t xml:space="preserve">To get a good idea of the possibilities of Docati, please check out our </w:t>
+          </w:r>
+          <w:hyperlink r:id="rId7" w:history="1">
+            <w:proofErr w:type="spellStart"/>
+            <w:r>
+              <w:rPr>
+                <w:rStyle w:val="Hyperlink"/>
+                <w:lang w:val="en-US"/>
+              </w:rPr>
+              <w:t>Quickstart</w:t>
+            </w:r>
+            <w:proofErr w:type="spellEnd"/>
+            <w:r>
+              <w:rPr>
+                <w:rStyle w:val="Hyperlink"/>
+                <w:lang w:val="en-US"/>
+              </w:rPr>
+              <w:t xml:space="preserve"> manual</w:t>
+            </w:r>
+          </w:hyperlink>
+          <w:r>
+            <w:rPr>
+              <w:rStyle w:val="Zwaar"/>
               <w:b w:val="0"/>
               <w:lang w:val="en-US"/>
             </w:rPr>
@@ -358,7 +256,6 @@
         </w:placeholder>
         <w15:color w:val="FF6600"/>
       </w:sdtPr>
-      <w:sdtEndPr/>
       <w:sdtContent>
         <w:p>
           <w:pPr>
@@ -386,16 +283,15 @@
               <w:id w:val="1184019272"/>
               <w:lock w:val="contentLocked"/>
               <w:placeholder>
-                <w:docPart w:val="57B001DCE79B4AF5949CD6F6CF4BF78C"/>
+                <w:docPart w:val="7D553FDDC509414686B1BA764D871C05"/>
               </w:placeholder>
               <w:showingPlcHdr/>
               <w15:color w:val="FF6600"/>
             </w:sdtPr>
-            <w:sdtEndPr/>
             <w:sdtContent>
               <w:r>
                 <w:rPr>
-                  <w:rStyle w:val="PlaceholderText"/>
+                  <w:rStyle w:val="Tekstvantijdelijkeaanduiding"/>
                 </w:rPr>
                 <w:t>name</w:t>
               </w:r>
@@ -418,7 +314,6 @@
             </w:placeholder>
             <w15:color w:val="FF6600"/>
           </w:sdtPr>
-          <w:sdtEndPr/>
           <w:sdtContent>
             <w:p>
               <w:pPr>
@@ -448,16 +343,15 @@
                   <w:id w:val="1857387021"/>
                   <w:lock w:val="contentLocked"/>
                   <w:placeholder>
-                    <w:docPart w:val="5423B822E88449EF853188D630BC6852"/>
+                    <w:docPart w:val="EBD4E36F14CF4A0F91CC703F53BFC01E"/>
                   </w:placeholder>
                   <w:showingPlcHdr/>
                   <w15:color w:val="FF6600"/>
                 </w:sdtPr>
-                <w:sdtEndPr/>
                 <w:sdtContent>
                   <w:r>
                     <w:rPr>
-                      <w:rStyle w:val="PlaceholderText"/>
+                      <w:rStyle w:val="Tekstvantijdelijkeaanduiding"/>
                     </w:rPr>
                     <w:t>coursename</w:t>
                   </w:r>
@@ -484,16 +378,15 @@
                   <w:id w:val="1075166721"/>
                   <w:lock w:val="contentLocked"/>
                   <w:placeholder>
-                    <w:docPart w:val="074258128924483CAEEB83EF166FC941"/>
+                    <w:docPart w:val="1B213D85F9DC49C5BD606618F3814E24"/>
                   </w:placeholder>
                   <w:showingPlcHdr/>
                   <w15:color w:val="FF6600"/>
                 </w:sdtPr>
-                <w:sdtEndPr/>
                 <w:sdtContent>
                   <w:r>
                     <w:rPr>
-                      <w:rStyle w:val="PlaceholderText"/>
+                      <w:rStyle w:val="Tekstvantijdelijkeaanduiding"/>
                     </w:rPr>
                     <w:t>score</w:t>
                   </w:r>
@@ -523,12 +416,11 @@
               <w:tag w:val="3030669040"/>
               <w:id w:val="-1264298256"/>
               <w:placeholder>
-                <w:docPart w:val="19D885F57A1A4BA5AF61EC678C18AC7D"/>
+                <w:docPart w:val="9C1984643F1E448DB78B09595DB04402"/>
               </w:placeholder>
               <w15:color w:val="FF6600"/>
               <w:picture/>
             </w:sdtPr>
-            <w:sdtEndPr/>
             <w:sdtContent>
               <w:r>
                 <w:rPr>
@@ -551,7 +443,7 @@
                             <pic:cNvPicPr/>
                           </pic:nvPicPr>
                           <pic:blipFill>
-                            <a:blip r:embed="rId5">
+                            <a:blip r:embed="rId8">
                               <a:extLst>
                                 <a:ext uri="{28A0092B-C50C-407E-A947-70E740481C1C}">
                                   <a14:useLocalDpi xmlns:a14="http://schemas.microsoft.com/office/drawing/2010/main" val="0"/>
@@ -994,17 +886,17 @@
     <w:lsdException w:name="Unresolved Mention" w:semiHidden="1" w:unhideWhenUsed="1"/>
     <w:lsdException w:name="Smart Link" w:semiHidden="1" w:unhideWhenUsed="1"/>
   </w:latentStyles>
-  <w:style w:type="paragraph" w:default="1" w:styleId="Normal">
+  <w:style w:type="paragraph" w:default="1" w:styleId="Standaard">
     <w:name w:val="Normal"/>
     <w:qFormat/>
   </w:style>
-  <w:style w:type="character" w:default="1" w:styleId="DefaultParagraphFont">
+  <w:style w:type="character" w:default="1" w:styleId="Standaardalinea-lettertype">
     <w:name w:val="Default Paragraph Font"/>
     <w:uiPriority w:val="1"/>
     <w:semiHidden/>
     <w:unhideWhenUsed/>
   </w:style>
-  <w:style w:type="table" w:default="1" w:styleId="TableNormal">
+  <w:style w:type="table" w:default="1" w:styleId="Standaardtabel">
     <w:name w:val="Normal Table"/>
     <w:uiPriority w:val="99"/>
     <w:semiHidden/>
@@ -1019,15 +911,15 @@
       </w:tblCellMar>
     </w:tblPr>
   </w:style>
-  <w:style w:type="numbering" w:default="1" w:styleId="NoList">
+  <w:style w:type="numbering" w:default="1" w:styleId="Geenlijst">
     <w:name w:val="No List"/>
     <w:uiPriority w:val="99"/>
     <w:semiHidden/>
     <w:unhideWhenUsed/>
   </w:style>
-  <w:style w:type="character" w:styleId="PlaceholderText">
+  <w:style w:type="character" w:styleId="Tekstvantijdelijkeaanduiding">
     <w:name w:val="Placeholder Text"/>
-    <w:basedOn w:val="DefaultParagraphFont"/>
+    <w:basedOn w:val="Standaardalinea-lettertype"/>
     <w:uiPriority w:val="99"/>
     <w:semiHidden/>
     <w:rsid w:val="00A56886"/>
@@ -1035,11 +927,11 @@
       <w:color w:val="808080"/>
     </w:rPr>
   </w:style>
-  <w:style w:type="paragraph" w:styleId="Title">
+  <w:style w:type="paragraph" w:styleId="Titel">
     <w:name w:val="Title"/>
-    <w:basedOn w:val="Normal"/>
-    <w:next w:val="Normal"/>
-    <w:link w:val="TitleChar"/>
+    <w:basedOn w:val="Standaard"/>
+    <w:next w:val="Standaard"/>
+    <w:link w:val="TitelChar"/>
     <w:uiPriority w:val="10"/>
     <w:qFormat/>
     <w:rsid w:val="00A56886"/>
@@ -1055,10 +947,10 @@
       <w:szCs w:val="56"/>
     </w:rPr>
   </w:style>
-  <w:style w:type="character" w:customStyle="1" w:styleId="TitleChar">
-    <w:name w:val="Title Char"/>
-    <w:basedOn w:val="DefaultParagraphFont"/>
-    <w:link w:val="Title"/>
+  <w:style w:type="character" w:customStyle="1" w:styleId="TitelChar">
+    <w:name w:val="Titel Char"/>
+    <w:basedOn w:val="Standaardalinea-lettertype"/>
+    <w:link w:val="Titel"/>
     <w:uiPriority w:val="10"/>
     <w:rsid w:val="00A56886"/>
     <w:rPr>
@@ -1069,9 +961,9 @@
       <w:szCs w:val="56"/>
     </w:rPr>
   </w:style>
-  <w:style w:type="character" w:styleId="Strong">
+  <w:style w:type="character" w:styleId="Zwaar">
     <w:name w:val="Strong"/>
-    <w:basedOn w:val="DefaultParagraphFont"/>
+    <w:basedOn w:val="Standaardalinea-lettertype"/>
     <w:uiPriority w:val="22"/>
     <w:qFormat/>
     <w:rsid w:val="00A56886"/>
@@ -1082,7 +974,7 @@
   </w:style>
   <w:style w:type="character" w:styleId="Hyperlink">
     <w:name w:val="Hyperlink"/>
-    <w:basedOn w:val="DefaultParagraphFont"/>
+    <w:basedOn w:val="Standaardalinea-lettertype"/>
     <w:uiPriority w:val="99"/>
     <w:unhideWhenUsed/>
     <w:rsid w:val="00774426"/>
@@ -1095,7 +987,7 @@
 </file>
 
 <file path=word/glossary/document.xml><?xml version="1.0" encoding="utf-8"?>
-<w:glossaryDocument xmlns:wpc="http://schemas.microsoft.com/office/word/2010/wordprocessingCanvas" xmlns:cx="http://schemas.microsoft.com/office/drawing/2014/chartex" xmlns:cx1="http://schemas.microsoft.com/office/drawing/2015/9/8/chartex" xmlns:cx2="http://schemas.microsoft.com/office/drawing/2015/10/21/chartex" xmlns:cx3="http://schemas.microsoft.com/office/drawing/2016/5/9/chartex" xmlns:cx4="http://schemas.microsoft.com/office/drawing/2016/5/10/chartex" xmlns:cx5="http://schemas.microsoft.com/office/drawing/2016/5/11/chartex" xmlns:cx6="http://schemas.microsoft.com/office/drawing/2016/5/12/chartex" xmlns:cx7="http://schemas.microsoft.com/office/drawing/2016/5/13/chartex" xmlns:cx8="http://schemas.microsoft.com/office/drawing/2016/5/14/chartex" xmlns:mc="http://schemas.openxmlformats.org/markup-compatibility/2006" xmlns:aink="http://schemas.microsoft.com/office/drawing/2016/ink" xmlns:am3d="http://schemas.microsoft.com/office/drawing/2017/model3d" xmlns:o="urn:schemas-microsoft-com:office:office" xmlns:r="http://schemas.openxmlformats.org/officeDocument/2006/relationships" xmlns:m="http://schemas.openxmlformats.org/officeDocument/2006/math" xmlns:v="urn:schemas-microsoft-com:vml" xmlns:wp14="http://schemas.microsoft.com/office/word/2010/wordprocessingDrawing" xmlns:wp="http://schemas.openxmlformats.org/drawingml/2006/wordprocessingDrawing" xmlns:w10="urn:schemas-microsoft-com:office:word" xmlns:w="http://schemas.openxmlformats.org/wordprocessingml/2006/main" xmlns:w14="http://schemas.microsoft.com/office/word/2010/wordml" xmlns:w15="http://schemas.microsoft.com/office/word/2012/wordml" xmlns:w16cex="http://schemas.microsoft.com/office/word/2018/wordml/cex" xmlns:w16cid="http://schemas.microsoft.com/office/word/2016/wordml/cid" xmlns:w16="http://schemas.microsoft.com/office/word/2018/wordml" xmlns:w16sdtdh="http://schemas.microsoft.com/office/word/2020/wordml/sdtdatahash" xmlns:w16se="http://schemas.microsoft.com/office/word/2015/wordml/symex" xmlns:wpg="http://schemas.microsoft.com/office/word/2010/wordprocessingGroup" xmlns:wpi="http://schemas.microsoft.com/office/word/2010/wordprocessingInk" xmlns:wne="http://schemas.microsoft.com/office/word/2006/wordml" xmlns:wps="http://schemas.microsoft.com/office/word/2010/wordprocessingShape" mc:Ignorable="w14 w15 w16se w16cid w16 w16cex w16sdtdh wp14">
+<w:glossaryDocument xmlns:wpc="http://schemas.microsoft.com/office/word/2010/wordprocessingCanvas" xmlns:cx="http://schemas.microsoft.com/office/drawing/2014/chartex" xmlns:cx1="http://schemas.microsoft.com/office/drawing/2015/9/8/chartex" xmlns:cx2="http://schemas.microsoft.com/office/drawing/2015/10/21/chartex" xmlns:cx3="http://schemas.microsoft.com/office/drawing/2016/5/9/chartex" xmlns:cx4="http://schemas.microsoft.com/office/drawing/2016/5/10/chartex" xmlns:cx5="http://schemas.microsoft.com/office/drawing/2016/5/11/chartex" xmlns:cx6="http://schemas.microsoft.com/office/drawing/2016/5/12/chartex" xmlns:cx7="http://schemas.microsoft.com/office/drawing/2016/5/13/chartex" xmlns:cx8="http://schemas.microsoft.com/office/drawing/2016/5/14/chartex" xmlns:mc="http://schemas.openxmlformats.org/markup-compatibility/2006" xmlns:aink="http://schemas.microsoft.com/office/drawing/2016/ink" xmlns:am3d="http://schemas.microsoft.com/office/drawing/2017/model3d" xmlns:o="urn:schemas-microsoft-com:office:office" xmlns:oel="http://schemas.microsoft.com/office/2019/extlst" xmlns:r="http://schemas.openxmlformats.org/officeDocument/2006/relationships" xmlns:m="http://schemas.openxmlformats.org/officeDocument/2006/math" xmlns:v="urn:schemas-microsoft-com:vml" xmlns:wp14="http://schemas.microsoft.com/office/word/2010/wordprocessingDrawing" xmlns:wp="http://schemas.openxmlformats.org/drawingml/2006/wordprocessingDrawing" xmlns:w10="urn:schemas-microsoft-com:office:word" xmlns:w="http://schemas.openxmlformats.org/wordprocessingml/2006/main" xmlns:w14="http://schemas.microsoft.com/office/word/2010/wordml" xmlns:w15="http://schemas.microsoft.com/office/word/2012/wordml" xmlns:w16cex="http://schemas.microsoft.com/office/word/2018/wordml/cex" xmlns:w16cid="http://schemas.microsoft.com/office/word/2016/wordml/cid" xmlns:w16="http://schemas.microsoft.com/office/word/2018/wordml" xmlns:w16sdtdh="http://schemas.microsoft.com/office/word/2020/wordml/sdtdatahash" xmlns:w16se="http://schemas.microsoft.com/office/word/2015/wordml/symex" xmlns:wpg="http://schemas.microsoft.com/office/word/2010/wordprocessingGroup" xmlns:wpi="http://schemas.microsoft.com/office/word/2010/wordprocessingInk" xmlns:wne="http://schemas.microsoft.com/office/word/2006/wordml" xmlns:wps="http://schemas.microsoft.com/office/word/2010/wordprocessingShape" mc:Ignorable="w14 w15 w16se w16cid w16 w16cex w16sdtdh wp14">
   <w:docParts>
     <w:docPart>
       <w:docPartPr>
@@ -1116,7 +1008,7 @@
         <w:p>
           <w:r>
             <w:rPr>
-              <w:rStyle w:val="PlaceholderText"/>
+              <w:rStyle w:val="Tekstvantijdelijkeaanduiding"/>
             </w:rPr>
             <w:t>Klik of tik om tekst in te voeren.</w:t>
           </w:r>
@@ -1125,7 +1017,7 @@
     </w:docPart>
     <w:docPart>
       <w:docPartPr>
-        <w:name w:val="57B001DCE79B4AF5949CD6F6CF4BF78C"/>
+        <w:name w:val="EBD4E36F14CF4A0F91CC703F53BFC01E"/>
         <w:category>
           <w:name w:val="Algemeen"/>
           <w:gallery w:val="placeholder"/>
@@ -1136,22 +1028,22 @@
         <w:behaviors>
           <w:behavior w:val="content"/>
         </w:behaviors>
-        <w:guid w:val="{DE984E7A-B112-4D8C-9C11-DF9288D3D9A7}"/>
+        <w:guid w:val="{DAD88B30-CB74-4939-8037-50BF00B9B858}"/>
       </w:docPartPr>
       <w:docPartBody>
         <w:p>
           <w:r>
             <w:rPr>
-              <w:rStyle w:val="PlaceholderText"/>
-            </w:rPr>
-            <w:t>name</w:t>
+              <w:rStyle w:val="Tekstvantijdelijkeaanduiding"/>
+            </w:rPr>
+            <w:t>coursename</w:t>
           </w:r>
         </w:p>
       </w:docPartBody>
     </w:docPart>
     <w:docPart>
       <w:docPartPr>
-        <w:name w:val="5423B822E88449EF853188D630BC6852"/>
+        <w:name w:val="7D553FDDC509414686B1BA764D871C05"/>
         <w:category>
           <w:name w:val="Algemeen"/>
           <w:gallery w:val="placeholder"/>
@@ -1162,22 +1054,22 @@
         <w:behaviors>
           <w:behavior w:val="content"/>
         </w:behaviors>
-        <w:guid w:val="{0A88706D-6454-4C80-A183-2DC9A8091460}"/>
+        <w:guid w:val="{A2C5D249-7352-42A1-8C35-BFC284CE4C65}"/>
       </w:docPartPr>
       <w:docPartBody>
         <w:p>
           <w:r>
             <w:rPr>
-              <w:rStyle w:val="PlaceholderText"/>
-            </w:rPr>
-            <w:t>coursename</w:t>
+              <w:rStyle w:val="Tekstvantijdelijkeaanduiding"/>
+            </w:rPr>
+            <w:t>name</w:t>
           </w:r>
         </w:p>
       </w:docPartBody>
     </w:docPart>
     <w:docPart>
       <w:docPartPr>
-        <w:name w:val="074258128924483CAEEB83EF166FC941"/>
+        <w:name w:val="1B213D85F9DC49C5BD606618F3814E24"/>
         <w:category>
           <w:name w:val="Algemeen"/>
           <w:gallery w:val="placeholder"/>
@@ -1188,13 +1080,13 @@
         <w:behaviors>
           <w:behavior w:val="content"/>
         </w:behaviors>
-        <w:guid w:val="{D88DBABA-C01E-402F-8192-DBB2E9D65B2C}"/>
+        <w:guid w:val="{8509E89B-CFDD-4CD5-A3C7-C858D236DCD7}"/>
       </w:docPartPr>
       <w:docPartBody>
         <w:p>
           <w:r>
             <w:rPr>
-              <w:rStyle w:val="PlaceholderText"/>
+              <w:rStyle w:val="Tekstvantijdelijkeaanduiding"/>
             </w:rPr>
             <w:t>score</w:t>
           </w:r>
@@ -1203,9 +1095,9 @@
     </w:docPart>
     <w:docPart>
       <w:docPartPr>
-        <w:name w:val="19D885F57A1A4BA5AF61EC678C18AC7D"/>
+        <w:name w:val="9C1984643F1E448DB78B09595DB04402"/>
         <w:category>
-          <w:name w:val="General"/>
+          <w:name w:val="Algemeen"/>
           <w:gallery w:val="placeholder"/>
         </w:category>
         <w:types>
@@ -1214,13 +1106,13 @@
         <w:behaviors>
           <w:behavior w:val="content"/>
         </w:behaviors>
-        <w:guid w:val="{A97D56BC-F82F-4412-9A75-1AE682098E75}"/>
+        <w:guid w:val="{2C34DF82-9975-4502-A4E7-4210FCAC7466}"/>
       </w:docPartPr>
       <w:docPartBody>
         <w:p>
           <w:r>
             <w:rPr>
-              <w:rStyle w:val="PlaceholderText"/>
+              <w:rStyle w:val="Tekstvantijdelijkeaanduiding"/>
             </w:rPr>
             <w:t>BarcodeOf_Name</w:t>
           </w:r>
@@ -1238,7 +1130,7 @@
     <w:charset w:val="00"/>
     <w:family w:val="swiss"/>
     <w:pitch w:val="variable"/>
-    <w:sig w:usb0="E4002EFF" w:usb1="C000247B" w:usb2="00000009" w:usb3="00000000" w:csb0="000001FF" w:csb1="00000000"/>
+    <w:sig w:usb0="E4002EFF" w:usb1="C200247B" w:usb2="00000009" w:usb3="00000000" w:csb0="000001FF" w:csb1="00000000"/>
   </w:font>
   <w:font w:name="Times New Roman">
     <w:panose1 w:val="02020603050405020304"/>
@@ -1252,7 +1144,7 @@
     <w:charset w:val="00"/>
     <w:family w:val="swiss"/>
     <w:pitch w:val="variable"/>
-    <w:sig w:usb0="E4002EFF" w:usb1="C000247B" w:usb2="00000009" w:usb3="00000000" w:csb0="000001FF" w:csb1="00000000"/>
+    <w:sig w:usb0="E4002EFF" w:usb1="C200247B" w:usb2="00000009" w:usb3="00000000" w:csb0="000001FF" w:csb1="00000000"/>
   </w:font>
 </w:fonts>
 </file>
@@ -1277,9 +1169,11 @@
     <w:rsid w:val="001E103D"/>
     <w:rsid w:val="0045292F"/>
     <w:rsid w:val="004A0E3D"/>
+    <w:rsid w:val="004C1CE1"/>
     <w:rsid w:val="00611D69"/>
     <w:rsid w:val="008968EE"/>
     <w:rsid w:val="00A44F80"/>
+    <w:rsid w:val="00B515C7"/>
     <w:rsid w:val="00B62F66"/>
     <w:rsid w:val="00B74FAE"/>
     <w:rsid w:val="00E768A0"/>
@@ -1301,8 +1195,8 @@
   </m:mathPr>
   <w:themeFontLang w:val="nl-NL"/>
   <w:clrSchemeMapping w:bg1="light1" w:t1="dark1" w:bg2="light2" w:t2="dark2" w:accent1="accent1" w:accent2="accent2" w:accent3="accent3" w:accent4="accent4" w:accent5="accent5" w:accent6="accent6" w:hyperlink="hyperlink" w:followedHyperlink="followedHyperlink"/>
-  <w:decimalSymbol w:val=","/>
-  <w:listSeparator w:val=";"/>
+  <w:decimalSymbol w:val="."/>
+  <w:listSeparator w:val=","/>
   <w15:chartTrackingRefBased/>
 </w:settings>
 </file>
@@ -1702,17 +1596,17 @@
     <w:lsdException w:name="Unresolved Mention" w:semiHidden="1" w:unhideWhenUsed="1"/>
     <w:lsdException w:name="Smart Link" w:semiHidden="1" w:unhideWhenUsed="1"/>
   </w:latentStyles>
-  <w:style w:type="paragraph" w:default="1" w:styleId="Normal">
+  <w:style w:type="paragraph" w:default="1" w:styleId="Standaard">
     <w:name w:val="Normal"/>
     <w:qFormat/>
   </w:style>
-  <w:style w:type="character" w:default="1" w:styleId="DefaultParagraphFont">
+  <w:style w:type="character" w:default="1" w:styleId="Standaardalinea-lettertype">
     <w:name w:val="Default Paragraph Font"/>
     <w:uiPriority w:val="1"/>
     <w:semiHidden/>
     <w:unhideWhenUsed/>
   </w:style>
-  <w:style w:type="table" w:default="1" w:styleId="TableNormal">
+  <w:style w:type="table" w:default="1" w:styleId="Standaardtabel">
     <w:name w:val="Normal Table"/>
     <w:uiPriority w:val="99"/>
     <w:semiHidden/>
@@ -1727,18 +1621,18 @@
       </w:tblCellMar>
     </w:tblPr>
   </w:style>
-  <w:style w:type="numbering" w:default="1" w:styleId="NoList">
+  <w:style w:type="numbering" w:default="1" w:styleId="Geenlijst">
     <w:name w:val="No List"/>
     <w:uiPriority w:val="99"/>
     <w:semiHidden/>
     <w:unhideWhenUsed/>
   </w:style>
-  <w:style w:type="character" w:styleId="PlaceholderText">
+  <w:style w:type="character" w:styleId="Tekstvantijdelijkeaanduiding">
     <w:name w:val="Placeholder Text"/>
-    <w:basedOn w:val="DefaultParagraphFont"/>
+    <w:basedOn w:val="Standaardalinea-lettertype"/>
     <w:uiPriority w:val="99"/>
     <w:semiHidden/>
-    <w:rsid w:val="001E103D"/>
+    <w:rsid w:val="00B515C7"/>
     <w:rPr>
       <w:color w:val="808080"/>
     </w:rPr>
@@ -2022,18 +1916,18 @@
   <Namespaces/>
   <ControlInfos>
     <ControlInfo type="UseContext" id="978034105" tagName="978034105" label="Person" path="person" simplePath="1"/>
+    <ControlInfo type="UseContext" id="4277496194" tagName="4277496194" label="course" path="course" simplePath="1"/>
+    <ControlInfo type="If" id="672538307" tagName="672538307" label="ThisTextIsRemovedOnGeneration" path="0" simplePath="0"/>
+    <ControlInfo type="ValueOf" id="1857387021" tagName="1857387021" label="coursename" path="name" simplePath="1" format="Text" customFormatString=""/>
     <ControlInfo type="ValueOf" id="1184019272" tagName="1184019272" label="name" path="formattedname" simplePath="1" format="Text" customFormatString=""/>
-    <ControlInfo type="UseContext" id="4277496194" tagName="4277496194" label="course" path="course" simplePath="1"/>
-    <ControlInfo type="ValueOf" id="1857387021" tagName="1857387021" label="coursename" path="name" simplePath="1" format="Text" customFormatString=""/>
-    <ControlInfo type="ValueOf" id="1075166721" tagName="1075166721" label="score" path="score" simplePath="1" format="Numeric0" customFormatString=""/>
-    <ControlInfo type="If" id="672538307" tagName="672538307" label="ThisTextIsRemovedOnGeneration" path="0" simplePath="0"/>
-    <ControlInfo type="BarcodeOf" id="3030669040" tagName="3030669040" label="BarcodeOf_Name" path="name" simplePath="1" format="QR"/>
+    <ControlInfo type="ValueOf" id="1075166721" tagName="1075166721" label="score" path="score" simplePath="1" format="Numeric1" customFormatString=""/>
+    <ControlInfo type="BarcodeOf" id="3030669040" tagName="3030669040" label="BarcodeOf_Name" path="name" simplePath="1" format="QR" defaultValue="" padLeft="0" padMaxLength="0"/>
   </ControlInfos>
 </docatiConfig>
 </file>
 
 <file path=customXml/itemProps1.xml><?xml version="1.0" encoding="utf-8"?>
-<ds:datastoreItem xmlns:ds="http://schemas.openxmlformats.org/officeDocument/2006/customXml" ds:itemID="{8423ACF2-D004-45F3-841B-C27A86E67DED}">
+<ds:datastoreItem xmlns:ds="http://schemas.openxmlformats.org/officeDocument/2006/customXml" ds:itemID="{BF0EE294-2408-4C67-9040-1C90D437B3AD}">
   <ds:schemaRefs>
     <ds:schemaRef ds:uri="urn:fleXdoc.docati.com"/>
   </ds:schemaRefs>

</xml_diff>

<commit_message>
6.1 release: async support (#2)
* Updated package
</commit_message>
<xml_diff>
--- a/Src/Template.docx
+++ b/Src/Template.docx
@@ -1,11 +1,11 @@
 
 <file path=word/document.xml><?xml version="1.0" encoding="utf-8"?>
-<w:document xmlns:wpc="http://schemas.microsoft.com/office/word/2010/wordprocessingCanvas" xmlns:cx="http://schemas.microsoft.com/office/drawing/2014/chartex" xmlns:cx1="http://schemas.microsoft.com/office/drawing/2015/9/8/chartex" xmlns:cx2="http://schemas.microsoft.com/office/drawing/2015/10/21/chartex" xmlns:cx3="http://schemas.microsoft.com/office/drawing/2016/5/9/chartex" xmlns:cx4="http://schemas.microsoft.com/office/drawing/2016/5/10/chartex" xmlns:cx5="http://schemas.microsoft.com/office/drawing/2016/5/11/chartex" xmlns:cx6="http://schemas.microsoft.com/office/drawing/2016/5/12/chartex" xmlns:cx7="http://schemas.microsoft.com/office/drawing/2016/5/13/chartex" xmlns:cx8="http://schemas.microsoft.com/office/drawing/2016/5/14/chartex" xmlns:mc="http://schemas.openxmlformats.org/markup-compatibility/2006" xmlns:aink="http://schemas.microsoft.com/office/drawing/2016/ink" xmlns:am3d="http://schemas.microsoft.com/office/drawing/2017/model3d" xmlns:o="urn:schemas-microsoft-com:office:office" xmlns:r="http://schemas.openxmlformats.org/officeDocument/2006/relationships" xmlns:m="http://schemas.openxmlformats.org/officeDocument/2006/math" xmlns:v="urn:schemas-microsoft-com:vml" xmlns:wp14="http://schemas.microsoft.com/office/word/2010/wordprocessingDrawing" xmlns:wp="http://schemas.openxmlformats.org/drawingml/2006/wordprocessingDrawing" xmlns:w10="urn:schemas-microsoft-com:office:word" xmlns:w="http://schemas.openxmlformats.org/wordprocessingml/2006/main" xmlns:w14="http://schemas.microsoft.com/office/word/2010/wordml" xmlns:w15="http://schemas.microsoft.com/office/word/2012/wordml" xmlns:w16cex="http://schemas.microsoft.com/office/word/2018/wordml/cex" xmlns:w16cid="http://schemas.microsoft.com/office/word/2016/wordml/cid" xmlns:w16="http://schemas.microsoft.com/office/word/2018/wordml" xmlns:w16sdtdh="http://schemas.microsoft.com/office/word/2020/wordml/sdtdatahash" xmlns:w16se="http://schemas.microsoft.com/office/word/2015/wordml/symex" xmlns:wpg="http://schemas.microsoft.com/office/word/2010/wordprocessingGroup" xmlns:wpi="http://schemas.microsoft.com/office/word/2010/wordprocessingInk" xmlns:wne="http://schemas.microsoft.com/office/word/2006/wordml" xmlns:wps="http://schemas.microsoft.com/office/word/2010/wordprocessingShape" mc:Ignorable="w14 w15 w16se w16cid w16 w16cex w16sdtdh wp14">
+<w:document xmlns:wpc="http://schemas.microsoft.com/office/word/2010/wordprocessingCanvas" xmlns:cx="http://schemas.microsoft.com/office/drawing/2014/chartex" xmlns:cx1="http://schemas.microsoft.com/office/drawing/2015/9/8/chartex" xmlns:cx2="http://schemas.microsoft.com/office/drawing/2015/10/21/chartex" xmlns:cx3="http://schemas.microsoft.com/office/drawing/2016/5/9/chartex" xmlns:cx4="http://schemas.microsoft.com/office/drawing/2016/5/10/chartex" xmlns:cx5="http://schemas.microsoft.com/office/drawing/2016/5/11/chartex" xmlns:cx6="http://schemas.microsoft.com/office/drawing/2016/5/12/chartex" xmlns:cx7="http://schemas.microsoft.com/office/drawing/2016/5/13/chartex" xmlns:cx8="http://schemas.microsoft.com/office/drawing/2016/5/14/chartex" xmlns:mc="http://schemas.openxmlformats.org/markup-compatibility/2006" xmlns:aink="http://schemas.microsoft.com/office/drawing/2016/ink" xmlns:am3d="http://schemas.microsoft.com/office/drawing/2017/model3d" xmlns:o="urn:schemas-microsoft-com:office:office" xmlns:oel="http://schemas.microsoft.com/office/2019/extlst" xmlns:r="http://schemas.openxmlformats.org/officeDocument/2006/relationships" xmlns:m="http://schemas.openxmlformats.org/officeDocument/2006/math" xmlns:v="urn:schemas-microsoft-com:vml" xmlns:wp14="http://schemas.microsoft.com/office/word/2010/wordprocessingDrawing" xmlns:wp="http://schemas.openxmlformats.org/drawingml/2006/wordprocessingDrawing" xmlns:w10="urn:schemas-microsoft-com:office:word" xmlns:w="http://schemas.openxmlformats.org/wordprocessingml/2006/main" xmlns:w14="http://schemas.microsoft.com/office/word/2010/wordml" xmlns:w15="http://schemas.microsoft.com/office/word/2012/wordml" xmlns:w16cex="http://schemas.microsoft.com/office/word/2018/wordml/cex" xmlns:w16cid="http://schemas.microsoft.com/office/word/2016/wordml/cid" xmlns:w16="http://schemas.microsoft.com/office/word/2018/wordml" xmlns:w16sdtdh="http://schemas.microsoft.com/office/word/2020/wordml/sdtdatahash" xmlns:w16se="http://schemas.microsoft.com/office/word/2015/wordml/symex" xmlns:wpg="http://schemas.microsoft.com/office/word/2010/wordprocessingGroup" xmlns:wpi="http://schemas.microsoft.com/office/word/2010/wordprocessingInk" xmlns:wne="http://schemas.microsoft.com/office/word/2006/wordml" xmlns:wps="http://schemas.microsoft.com/office/word/2010/wordprocessingShape" mc:Ignorable="w14 w15 w16se w16cid w16 w16cex w16sdtdh wp14">
   <w:body>
     <w:sdt>
       <w:sdtPr>
         <w:rPr>
-          <w:rStyle w:val="Strong"/>
+          <w:rStyle w:val="Zwaar"/>
         </w:rPr>
         <w:alias w:val="ThisTextIsRemovedOnGeneration"/>
         <w:tag w:val="672538307"/>
@@ -17,7 +17,7 @@
       </w:sdtPr>
       <w:sdtEndPr>
         <w:rPr>
-          <w:rStyle w:val="Strong"/>
+          <w:rStyle w:val="Zwaar"/>
           <w:b w:val="0"/>
         </w:rPr>
       </w:sdtEndPr>
@@ -25,13 +25,13 @@
         <w:p>
           <w:pPr>
             <w:rPr>
-              <w:rStyle w:val="Strong"/>
+              <w:rStyle w:val="Zwaar"/>
               <w:lang w:val="en-US"/>
             </w:rPr>
           </w:pPr>
           <w:r>
             <w:rPr>
-              <w:rStyle w:val="Strong"/>
+              <w:rStyle w:val="Zwaar"/>
               <w:lang w:val="en-US"/>
             </w:rPr>
             <w:t xml:space="preserve">This template comes with the </w:t>
@@ -39,7 +39,7 @@
           <w:proofErr w:type="spellStart"/>
           <w:r>
             <w:rPr>
-              <w:rStyle w:val="Strong"/>
+              <w:rStyle w:val="Zwaar"/>
               <w:lang w:val="en-US"/>
             </w:rPr>
             <w:t>Docati.Api</w:t>
@@ -47,7 +47,7 @@
           <w:proofErr w:type="spellEnd"/>
           <w:r>
             <w:rPr>
-              <w:rStyle w:val="Strong"/>
+              <w:rStyle w:val="Zwaar"/>
               <w:lang w:val="en-US"/>
             </w:rPr>
             <w:t xml:space="preserve"> sample project.</w:t>
@@ -56,38 +56,29 @@
         <w:p>
           <w:pPr>
             <w:rPr>
-              <w:rStyle w:val="Strong"/>
+              <w:rStyle w:val="Zwaar"/>
               <w:b w:val="0"/>
               <w:lang w:val="en-US"/>
             </w:rPr>
           </w:pPr>
           <w:r>
             <w:rPr>
-              <w:rStyle w:val="Strong"/>
+              <w:rStyle w:val="Zwaar"/>
               <w:b w:val="0"/>
               <w:lang w:val="en-US"/>
             </w:rPr>
             <w:t xml:space="preserve">To create your own templates, you need the </w:t>
           </w:r>
-          <w:proofErr w:type="spellStart"/>
-          <w:r>
-            <w:rPr>
-              <w:rStyle w:val="Strong"/>
-              <w:lang w:val="en-US"/>
-            </w:rPr>
-            <w:t>Docati</w:t>
-          </w:r>
-          <w:proofErr w:type="spellEnd"/>
-          <w:r>
-            <w:rPr>
-              <w:rStyle w:val="Strong"/>
-              <w:lang w:val="en-US"/>
-            </w:rPr>
-            <w:t xml:space="preserve"> Word add-in</w:t>
-          </w:r>
-          <w:r>
-            <w:rPr>
-              <w:rStyle w:val="Strong"/>
+          <w:r>
+            <w:rPr>
+              <w:rStyle w:val="Zwaar"/>
+              <w:lang w:val="en-US"/>
+            </w:rPr>
+            <w:t>Docati Word add-in</w:t>
+          </w:r>
+          <w:r>
+            <w:rPr>
+              <w:rStyle w:val="Zwaar"/>
               <w:b w:val="0"/>
               <w:lang w:val="en-US"/>
             </w:rPr>
@@ -95,77 +86,65 @@
           </w:r>
           <w:r>
             <w:rPr>
-              <w:rStyle w:val="Strong"/>
+              <w:rStyle w:val="Zwaar"/>
               <w:b w:val="0"/>
               <w:lang w:val="en-US"/>
             </w:rPr>
             <w:br/>
             <w:t xml:space="preserve">You can download it for free here: </w:t>
           </w:r>
-          <w:r>
-            <w:fldChar w:fldCharType="begin"/>
-          </w:r>
-          <w:r>
-            <w:rPr>
-              <w:lang w:val="en-US"/>
-            </w:rPr>
-            <w:instrText xml:space="preserve"> HYPERLINK "https://www.docati.com/installation" </w:instrText>
-          </w:r>
-          <w:r>
-            <w:fldChar w:fldCharType="separate"/>
-          </w:r>
-          <w:r>
-            <w:rPr>
-              <w:rStyle w:val="Hyperlink"/>
-              <w:lang w:val="en-US"/>
-            </w:rPr>
-            <w:t>https://www.docati.com/installation</w:t>
-          </w:r>
-          <w:r>
-            <w:rPr>
-              <w:rStyle w:val="Hyperlink"/>
-              <w:lang w:val="en-US"/>
-            </w:rPr>
-            <w:fldChar w:fldCharType="end"/>
-          </w:r>
+          <w:hyperlink r:id="rId5" w:history="1">
+            <w:r>
+              <w:rPr>
+                <w:rStyle w:val="Hyperlink"/>
+                <w:lang w:val="en-US"/>
+              </w:rPr>
+              <w:t>https://www.docati.com/installation</w:t>
+            </w:r>
+          </w:hyperlink>
         </w:p>
         <w:p>
           <w:pPr>
             <w:rPr>
-              <w:rStyle w:val="Strong"/>
+              <w:rStyle w:val="Zwaar"/>
               <w:b w:val="0"/>
               <w:lang w:val="en-US"/>
             </w:rPr>
           </w:pPr>
           <w:r>
             <w:rPr>
-              <w:rStyle w:val="Strong"/>
+              <w:rStyle w:val="Zwaar"/>
               <w:b w:val="0"/>
               <w:lang w:val="en-US"/>
             </w:rPr>
-            <w:t xml:space="preserve">You can use a FREE license to evaluate </w:t>
-          </w:r>
-          <w:proofErr w:type="spellStart"/>
-          <w:r>
-            <w:rPr>
-              <w:rStyle w:val="Strong"/>
+            <w:t>You can use a FREE license to evaluate Docati, but please don’t hesitate to ask for an unlimited</w:t>
+          </w:r>
+          <w:r>
+            <w:rPr>
+              <w:rStyle w:val="Zwaar"/>
               <w:b w:val="0"/>
               <w:lang w:val="en-US"/>
             </w:rPr>
-            <w:t>Docati</w:t>
-          </w:r>
-          <w:proofErr w:type="spellEnd"/>
-          <w:r>
-            <w:rPr>
-              <w:rStyle w:val="Strong"/>
+            <w:t xml:space="preserve"> </w:t>
+          </w:r>
+          <w:r>
+            <w:rPr>
+              <w:rStyle w:val="Zwaar"/>
+              <w:lang w:val="en-US"/>
+            </w:rPr>
+            <w:t>trial license</w:t>
+          </w:r>
+          <w:r>
+            <w:rPr>
+              <w:rStyle w:val="Zwaar"/>
               <w:b w:val="0"/>
               <w:lang w:val="en-US"/>
             </w:rPr>
-            <w:t>, but please don’t hesitate to ask for an unlimited</w:t>
-          </w:r>
-          <w:r>
-            <w:rPr>
-              <w:rStyle w:val="Strong"/>
+            <w:t xml:space="preserve"> by</w:t>
+          </w:r>
+          <w:r>
+            <w:rPr>
+              <w:rStyle w:val="Zwaar"/>
               <w:b w:val="0"/>
               <w:lang w:val="en-US"/>
             </w:rPr>
@@ -173,72 +152,32 @@
           </w:r>
           <w:r>
             <w:rPr>
-              <w:rStyle w:val="Strong"/>
-              <w:lang w:val="en-US"/>
-            </w:rPr>
-            <w:t>trial license</w:t>
-          </w:r>
-          <w:r>
-            <w:rPr>
-              <w:rStyle w:val="Strong"/>
+              <w:rStyle w:val="Zwaar"/>
               <w:b w:val="0"/>
               <w:lang w:val="en-US"/>
             </w:rPr>
-            <w:t xml:space="preserve"> by</w:t>
-          </w:r>
-          <w:r>
-            <w:rPr>
-              <w:rStyle w:val="Strong"/>
+            <w:t>contacting</w:t>
+          </w:r>
+          <w:r>
+            <w:rPr>
+              <w:rStyle w:val="Zwaar"/>
               <w:b w:val="0"/>
               <w:lang w:val="en-US"/>
             </w:rPr>
-            <w:t xml:space="preserve"> </w:t>
-          </w:r>
-          <w:r>
-            <w:rPr>
-              <w:rStyle w:val="Strong"/>
-              <w:b w:val="0"/>
-              <w:lang w:val="en-US"/>
-            </w:rPr>
-            <w:t>contacting</w:t>
-          </w:r>
-          <w:r>
-            <w:rPr>
-              <w:rStyle w:val="Strong"/>
-              <w:b w:val="0"/>
-              <w:lang w:val="en-US"/>
-            </w:rPr>
             <w:t xml:space="preserve"> us at </w:t>
           </w:r>
-          <w:r>
-            <w:fldChar w:fldCharType="begin"/>
-          </w:r>
-          <w:r>
-            <w:rPr>
-              <w:lang w:val="en-US"/>
-            </w:rPr>
-            <w:instrText xml:space="preserve"> HYPERLINK "mailto:support@docati.com" </w:instrText>
-          </w:r>
-          <w:r>
-            <w:fldChar w:fldCharType="separate"/>
-          </w:r>
-          <w:r>
-            <w:rPr>
-              <w:rStyle w:val="Hyperlink"/>
-              <w:lang w:val="en-US"/>
-            </w:rPr>
-            <w:t>support@docati.com</w:t>
-          </w:r>
-          <w:r>
-            <w:rPr>
-              <w:rStyle w:val="Hyperlink"/>
-              <w:lang w:val="en-US"/>
-            </w:rPr>
-            <w:fldChar w:fldCharType="end"/>
-          </w:r>
-          <w:r>
-            <w:rPr>
-              <w:rStyle w:val="Strong"/>
+          <w:hyperlink r:id="rId6" w:history="1">
+            <w:r>
+              <w:rPr>
+                <w:rStyle w:val="Hyperlink"/>
+                <w:lang w:val="en-US"/>
+              </w:rPr>
+              <w:t>support@docati.com</w:t>
+            </w:r>
+          </w:hyperlink>
+          <w:r>
+            <w:rPr>
+              <w:rStyle w:val="Zwaar"/>
               <w:b w:val="0"/>
               <w:lang w:val="en-US"/>
             </w:rPr>
@@ -248,14 +187,14 @@
         <w:p>
           <w:pPr>
             <w:rPr>
-              <w:rStyle w:val="Strong"/>
+              <w:rStyle w:val="Zwaar"/>
               <w:b w:val="0"/>
               <w:lang w:val="en-US"/>
             </w:rPr>
           </w:pPr>
           <w:r>
             <w:rPr>
-              <w:rStyle w:val="Strong"/>
+              <w:rStyle w:val="Zwaar"/>
               <w:b w:val="0"/>
               <w:lang w:val="en-US"/>
             </w:rPr>
@@ -265,81 +204,40 @@
         <w:p>
           <w:pPr>
             <w:rPr>
-              <w:rStyle w:val="Strong"/>
+              <w:rStyle w:val="Zwaar"/>
               <w:b w:val="0"/>
               <w:lang w:val="en-US"/>
             </w:rPr>
           </w:pPr>
           <w:r>
             <w:rPr>
-              <w:rStyle w:val="Strong"/>
+              <w:rStyle w:val="Zwaar"/>
               <w:b w:val="0"/>
               <w:lang w:val="en-US"/>
             </w:rPr>
-            <w:t xml:space="preserve">To get a good idea of the possibilities of </w:t>
-          </w:r>
-          <w:proofErr w:type="spellStart"/>
-          <w:r>
-            <w:rPr>
-              <w:rStyle w:val="Strong"/>
-              <w:b w:val="0"/>
-              <w:lang w:val="en-US"/>
-            </w:rPr>
-            <w:t>Docati</w:t>
-          </w:r>
-          <w:proofErr w:type="spellEnd"/>
-          <w:r>
-            <w:rPr>
-              <w:rStyle w:val="Strong"/>
-              <w:b w:val="0"/>
-              <w:lang w:val="en-US"/>
-            </w:rPr>
-            <w:t xml:space="preserve">, please check out our </w:t>
-          </w:r>
-          <w:r>
-            <w:fldChar w:fldCharType="begin"/>
-          </w:r>
-          <w:r>
-            <w:rPr>
-              <w:lang w:val="en-US"/>
-            </w:rPr>
-            <w:instrText xml:space="preserve"> HYPERLINK "https://www.docati.com/Support/Quickst</w:instrText>
-          </w:r>
-          <w:r>
-            <w:rPr>
-              <w:lang w:val="en-US"/>
-            </w:rPr>
-            <w:instrText xml:space="preserve">art" </w:instrText>
-          </w:r>
-          <w:r>
-            <w:fldChar w:fldCharType="separate"/>
-          </w:r>
-          <w:proofErr w:type="spellStart"/>
-          <w:r>
-            <w:rPr>
-              <w:rStyle w:val="Hyperlink"/>
-              <w:lang w:val="en-US"/>
-            </w:rPr>
-            <w:t>Quickstart</w:t>
-          </w:r>
-          <w:proofErr w:type="spellEnd"/>
-          <w:r>
-            <w:rPr>
-              <w:rStyle w:val="Hyperlink"/>
-              <w:lang w:val="en-US"/>
-            </w:rPr>
-            <w:t xml:space="preserve"> manual</w:t>
-          </w:r>
-          <w:r>
-            <w:rPr>
-              <w:rStyle w:val="Hyperlink"/>
-              <w:lang w:val="en-US"/>
-            </w:rPr>
-            <w:fldChar w:fldCharType="end"/>
-          </w:r>
-          <w:r>
-            <w:rPr>
-              <w:rStyle w:val="Strong"/>
+            <w:t xml:space="preserve">To get a good idea of the possibilities of Docati, please check out our </w:t>
+          </w:r>
+          <w:hyperlink r:id="rId7" w:history="1">
+            <w:proofErr w:type="spellStart"/>
+            <w:r>
+              <w:rPr>
+                <w:rStyle w:val="Hyperlink"/>
+                <w:lang w:val="en-US"/>
+              </w:rPr>
+              <w:t>Quickstart</w:t>
+            </w:r>
+            <w:proofErr w:type="spellEnd"/>
+            <w:r>
+              <w:rPr>
+                <w:rStyle w:val="Hyperlink"/>
+                <w:lang w:val="en-US"/>
+              </w:rPr>
+              <w:t xml:space="preserve"> manual</w:t>
+            </w:r>
+          </w:hyperlink>
+          <w:r>
+            <w:rPr>
+              <w:rStyle w:val="Zwaar"/>
               <w:b w:val="0"/>
               <w:lang w:val="en-US"/>
             </w:rPr>
@@ -358,7 +256,6 @@
         </w:placeholder>
         <w15:color w:val="FF6600"/>
       </w:sdtPr>
-      <w:sdtEndPr/>
       <w:sdtContent>
         <w:p>
           <w:pPr>
@@ -386,16 +283,15 @@
               <w:id w:val="1184019272"/>
               <w:lock w:val="contentLocked"/>
               <w:placeholder>
-                <w:docPart w:val="57B001DCE79B4AF5949CD6F6CF4BF78C"/>
+                <w:docPart w:val="7D553FDDC509414686B1BA764D871C05"/>
               </w:placeholder>
               <w:showingPlcHdr/>
               <w15:color w:val="FF6600"/>
             </w:sdtPr>
-            <w:sdtEndPr/>
             <w:sdtContent>
               <w:r>
                 <w:rPr>
-                  <w:rStyle w:val="PlaceholderText"/>
+                  <w:rStyle w:val="Tekstvantijdelijkeaanduiding"/>
                 </w:rPr>
                 <w:t>name</w:t>
               </w:r>
@@ -418,7 +314,6 @@
             </w:placeholder>
             <w15:color w:val="FF6600"/>
           </w:sdtPr>
-          <w:sdtEndPr/>
           <w:sdtContent>
             <w:p>
               <w:pPr>
@@ -448,16 +343,15 @@
                   <w:id w:val="1857387021"/>
                   <w:lock w:val="contentLocked"/>
                   <w:placeholder>
-                    <w:docPart w:val="5423B822E88449EF853188D630BC6852"/>
+                    <w:docPart w:val="EBD4E36F14CF4A0F91CC703F53BFC01E"/>
                   </w:placeholder>
                   <w:showingPlcHdr/>
                   <w15:color w:val="FF6600"/>
                 </w:sdtPr>
-                <w:sdtEndPr/>
                 <w:sdtContent>
                   <w:r>
                     <w:rPr>
-                      <w:rStyle w:val="PlaceholderText"/>
+                      <w:rStyle w:val="Tekstvantijdelijkeaanduiding"/>
                     </w:rPr>
                     <w:t>coursename</w:t>
                   </w:r>
@@ -484,16 +378,15 @@
                   <w:id w:val="1075166721"/>
                   <w:lock w:val="contentLocked"/>
                   <w:placeholder>
-                    <w:docPart w:val="074258128924483CAEEB83EF166FC941"/>
+                    <w:docPart w:val="1B213D85F9DC49C5BD606618F3814E24"/>
                   </w:placeholder>
                   <w:showingPlcHdr/>
                   <w15:color w:val="FF6600"/>
                 </w:sdtPr>
-                <w:sdtEndPr/>
                 <w:sdtContent>
                   <w:r>
                     <w:rPr>
-                      <w:rStyle w:val="PlaceholderText"/>
+                      <w:rStyle w:val="Tekstvantijdelijkeaanduiding"/>
                     </w:rPr>
                     <w:t>score</w:t>
                   </w:r>
@@ -523,12 +416,11 @@
               <w:tag w:val="3030669040"/>
               <w:id w:val="-1264298256"/>
               <w:placeholder>
-                <w:docPart w:val="19D885F57A1A4BA5AF61EC678C18AC7D"/>
+                <w:docPart w:val="9C1984643F1E448DB78B09595DB04402"/>
               </w:placeholder>
               <w15:color w:val="FF6600"/>
               <w:picture/>
             </w:sdtPr>
-            <w:sdtEndPr/>
             <w:sdtContent>
               <w:r>
                 <w:rPr>
@@ -551,7 +443,7 @@
                             <pic:cNvPicPr/>
                           </pic:nvPicPr>
                           <pic:blipFill>
-                            <a:blip r:embed="rId5">
+                            <a:blip r:embed="rId8">
                               <a:extLst>
                                 <a:ext uri="{28A0092B-C50C-407E-A947-70E740481C1C}">
                                   <a14:useLocalDpi xmlns:a14="http://schemas.microsoft.com/office/drawing/2010/main" val="0"/>
@@ -994,17 +886,17 @@
     <w:lsdException w:name="Unresolved Mention" w:semiHidden="1" w:unhideWhenUsed="1"/>
     <w:lsdException w:name="Smart Link" w:semiHidden="1" w:unhideWhenUsed="1"/>
   </w:latentStyles>
-  <w:style w:type="paragraph" w:default="1" w:styleId="Normal">
+  <w:style w:type="paragraph" w:default="1" w:styleId="Standaard">
     <w:name w:val="Normal"/>
     <w:qFormat/>
   </w:style>
-  <w:style w:type="character" w:default="1" w:styleId="DefaultParagraphFont">
+  <w:style w:type="character" w:default="1" w:styleId="Standaardalinea-lettertype">
     <w:name w:val="Default Paragraph Font"/>
     <w:uiPriority w:val="1"/>
     <w:semiHidden/>
     <w:unhideWhenUsed/>
   </w:style>
-  <w:style w:type="table" w:default="1" w:styleId="TableNormal">
+  <w:style w:type="table" w:default="1" w:styleId="Standaardtabel">
     <w:name w:val="Normal Table"/>
     <w:uiPriority w:val="99"/>
     <w:semiHidden/>
@@ -1019,15 +911,15 @@
       </w:tblCellMar>
     </w:tblPr>
   </w:style>
-  <w:style w:type="numbering" w:default="1" w:styleId="NoList">
+  <w:style w:type="numbering" w:default="1" w:styleId="Geenlijst">
     <w:name w:val="No List"/>
     <w:uiPriority w:val="99"/>
     <w:semiHidden/>
     <w:unhideWhenUsed/>
   </w:style>
-  <w:style w:type="character" w:styleId="PlaceholderText">
+  <w:style w:type="character" w:styleId="Tekstvantijdelijkeaanduiding">
     <w:name w:val="Placeholder Text"/>
-    <w:basedOn w:val="DefaultParagraphFont"/>
+    <w:basedOn w:val="Standaardalinea-lettertype"/>
     <w:uiPriority w:val="99"/>
     <w:semiHidden/>
     <w:rsid w:val="00A56886"/>
@@ -1035,11 +927,11 @@
       <w:color w:val="808080"/>
     </w:rPr>
   </w:style>
-  <w:style w:type="paragraph" w:styleId="Title">
+  <w:style w:type="paragraph" w:styleId="Titel">
     <w:name w:val="Title"/>
-    <w:basedOn w:val="Normal"/>
-    <w:next w:val="Normal"/>
-    <w:link w:val="TitleChar"/>
+    <w:basedOn w:val="Standaard"/>
+    <w:next w:val="Standaard"/>
+    <w:link w:val="TitelChar"/>
     <w:uiPriority w:val="10"/>
     <w:qFormat/>
     <w:rsid w:val="00A56886"/>
@@ -1055,10 +947,10 @@
       <w:szCs w:val="56"/>
     </w:rPr>
   </w:style>
-  <w:style w:type="character" w:customStyle="1" w:styleId="TitleChar">
-    <w:name w:val="Title Char"/>
-    <w:basedOn w:val="DefaultParagraphFont"/>
-    <w:link w:val="Title"/>
+  <w:style w:type="character" w:customStyle="1" w:styleId="TitelChar">
+    <w:name w:val="Titel Char"/>
+    <w:basedOn w:val="Standaardalinea-lettertype"/>
+    <w:link w:val="Titel"/>
     <w:uiPriority w:val="10"/>
     <w:rsid w:val="00A56886"/>
     <w:rPr>
@@ -1069,9 +961,9 @@
       <w:szCs w:val="56"/>
     </w:rPr>
   </w:style>
-  <w:style w:type="character" w:styleId="Strong">
+  <w:style w:type="character" w:styleId="Zwaar">
     <w:name w:val="Strong"/>
-    <w:basedOn w:val="DefaultParagraphFont"/>
+    <w:basedOn w:val="Standaardalinea-lettertype"/>
     <w:uiPriority w:val="22"/>
     <w:qFormat/>
     <w:rsid w:val="00A56886"/>
@@ -1082,7 +974,7 @@
   </w:style>
   <w:style w:type="character" w:styleId="Hyperlink">
     <w:name w:val="Hyperlink"/>
-    <w:basedOn w:val="DefaultParagraphFont"/>
+    <w:basedOn w:val="Standaardalinea-lettertype"/>
     <w:uiPriority w:val="99"/>
     <w:unhideWhenUsed/>
     <w:rsid w:val="00774426"/>
@@ -1095,7 +987,7 @@
 </file>
 
 <file path=word/glossary/document.xml><?xml version="1.0" encoding="utf-8"?>
-<w:glossaryDocument xmlns:wpc="http://schemas.microsoft.com/office/word/2010/wordprocessingCanvas" xmlns:cx="http://schemas.microsoft.com/office/drawing/2014/chartex" xmlns:cx1="http://schemas.microsoft.com/office/drawing/2015/9/8/chartex" xmlns:cx2="http://schemas.microsoft.com/office/drawing/2015/10/21/chartex" xmlns:cx3="http://schemas.microsoft.com/office/drawing/2016/5/9/chartex" xmlns:cx4="http://schemas.microsoft.com/office/drawing/2016/5/10/chartex" xmlns:cx5="http://schemas.microsoft.com/office/drawing/2016/5/11/chartex" xmlns:cx6="http://schemas.microsoft.com/office/drawing/2016/5/12/chartex" xmlns:cx7="http://schemas.microsoft.com/office/drawing/2016/5/13/chartex" xmlns:cx8="http://schemas.microsoft.com/office/drawing/2016/5/14/chartex" xmlns:mc="http://schemas.openxmlformats.org/markup-compatibility/2006" xmlns:aink="http://schemas.microsoft.com/office/drawing/2016/ink" xmlns:am3d="http://schemas.microsoft.com/office/drawing/2017/model3d" xmlns:o="urn:schemas-microsoft-com:office:office" xmlns:r="http://schemas.openxmlformats.org/officeDocument/2006/relationships" xmlns:m="http://schemas.openxmlformats.org/officeDocument/2006/math" xmlns:v="urn:schemas-microsoft-com:vml" xmlns:wp14="http://schemas.microsoft.com/office/word/2010/wordprocessingDrawing" xmlns:wp="http://schemas.openxmlformats.org/drawingml/2006/wordprocessingDrawing" xmlns:w10="urn:schemas-microsoft-com:office:word" xmlns:w="http://schemas.openxmlformats.org/wordprocessingml/2006/main" xmlns:w14="http://schemas.microsoft.com/office/word/2010/wordml" xmlns:w15="http://schemas.microsoft.com/office/word/2012/wordml" xmlns:w16cex="http://schemas.microsoft.com/office/word/2018/wordml/cex" xmlns:w16cid="http://schemas.microsoft.com/office/word/2016/wordml/cid" xmlns:w16="http://schemas.microsoft.com/office/word/2018/wordml" xmlns:w16sdtdh="http://schemas.microsoft.com/office/word/2020/wordml/sdtdatahash" xmlns:w16se="http://schemas.microsoft.com/office/word/2015/wordml/symex" xmlns:wpg="http://schemas.microsoft.com/office/word/2010/wordprocessingGroup" xmlns:wpi="http://schemas.microsoft.com/office/word/2010/wordprocessingInk" xmlns:wne="http://schemas.microsoft.com/office/word/2006/wordml" xmlns:wps="http://schemas.microsoft.com/office/word/2010/wordprocessingShape" mc:Ignorable="w14 w15 w16se w16cid w16 w16cex w16sdtdh wp14">
+<w:glossaryDocument xmlns:wpc="http://schemas.microsoft.com/office/word/2010/wordprocessingCanvas" xmlns:cx="http://schemas.microsoft.com/office/drawing/2014/chartex" xmlns:cx1="http://schemas.microsoft.com/office/drawing/2015/9/8/chartex" xmlns:cx2="http://schemas.microsoft.com/office/drawing/2015/10/21/chartex" xmlns:cx3="http://schemas.microsoft.com/office/drawing/2016/5/9/chartex" xmlns:cx4="http://schemas.microsoft.com/office/drawing/2016/5/10/chartex" xmlns:cx5="http://schemas.microsoft.com/office/drawing/2016/5/11/chartex" xmlns:cx6="http://schemas.microsoft.com/office/drawing/2016/5/12/chartex" xmlns:cx7="http://schemas.microsoft.com/office/drawing/2016/5/13/chartex" xmlns:cx8="http://schemas.microsoft.com/office/drawing/2016/5/14/chartex" xmlns:mc="http://schemas.openxmlformats.org/markup-compatibility/2006" xmlns:aink="http://schemas.microsoft.com/office/drawing/2016/ink" xmlns:am3d="http://schemas.microsoft.com/office/drawing/2017/model3d" xmlns:o="urn:schemas-microsoft-com:office:office" xmlns:oel="http://schemas.microsoft.com/office/2019/extlst" xmlns:r="http://schemas.openxmlformats.org/officeDocument/2006/relationships" xmlns:m="http://schemas.openxmlformats.org/officeDocument/2006/math" xmlns:v="urn:schemas-microsoft-com:vml" xmlns:wp14="http://schemas.microsoft.com/office/word/2010/wordprocessingDrawing" xmlns:wp="http://schemas.openxmlformats.org/drawingml/2006/wordprocessingDrawing" xmlns:w10="urn:schemas-microsoft-com:office:word" xmlns:w="http://schemas.openxmlformats.org/wordprocessingml/2006/main" xmlns:w14="http://schemas.microsoft.com/office/word/2010/wordml" xmlns:w15="http://schemas.microsoft.com/office/word/2012/wordml" xmlns:w16cex="http://schemas.microsoft.com/office/word/2018/wordml/cex" xmlns:w16cid="http://schemas.microsoft.com/office/word/2016/wordml/cid" xmlns:w16="http://schemas.microsoft.com/office/word/2018/wordml" xmlns:w16sdtdh="http://schemas.microsoft.com/office/word/2020/wordml/sdtdatahash" xmlns:w16se="http://schemas.microsoft.com/office/word/2015/wordml/symex" xmlns:wpg="http://schemas.microsoft.com/office/word/2010/wordprocessingGroup" xmlns:wpi="http://schemas.microsoft.com/office/word/2010/wordprocessingInk" xmlns:wne="http://schemas.microsoft.com/office/word/2006/wordml" xmlns:wps="http://schemas.microsoft.com/office/word/2010/wordprocessingShape" mc:Ignorable="w14 w15 w16se w16cid w16 w16cex w16sdtdh wp14">
   <w:docParts>
     <w:docPart>
       <w:docPartPr>
@@ -1116,7 +1008,7 @@
         <w:p>
           <w:r>
             <w:rPr>
-              <w:rStyle w:val="PlaceholderText"/>
+              <w:rStyle w:val="Tekstvantijdelijkeaanduiding"/>
             </w:rPr>
             <w:t>Klik of tik om tekst in te voeren.</w:t>
           </w:r>
@@ -1125,7 +1017,7 @@
     </w:docPart>
     <w:docPart>
       <w:docPartPr>
-        <w:name w:val="57B001DCE79B4AF5949CD6F6CF4BF78C"/>
+        <w:name w:val="EBD4E36F14CF4A0F91CC703F53BFC01E"/>
         <w:category>
           <w:name w:val="Algemeen"/>
           <w:gallery w:val="placeholder"/>
@@ -1136,22 +1028,22 @@
         <w:behaviors>
           <w:behavior w:val="content"/>
         </w:behaviors>
-        <w:guid w:val="{DE984E7A-B112-4D8C-9C11-DF9288D3D9A7}"/>
+        <w:guid w:val="{DAD88B30-CB74-4939-8037-50BF00B9B858}"/>
       </w:docPartPr>
       <w:docPartBody>
         <w:p>
           <w:r>
             <w:rPr>
-              <w:rStyle w:val="PlaceholderText"/>
-            </w:rPr>
-            <w:t>name</w:t>
+              <w:rStyle w:val="Tekstvantijdelijkeaanduiding"/>
+            </w:rPr>
+            <w:t>coursename</w:t>
           </w:r>
         </w:p>
       </w:docPartBody>
     </w:docPart>
     <w:docPart>
       <w:docPartPr>
-        <w:name w:val="5423B822E88449EF853188D630BC6852"/>
+        <w:name w:val="7D553FDDC509414686B1BA764D871C05"/>
         <w:category>
           <w:name w:val="Algemeen"/>
           <w:gallery w:val="placeholder"/>
@@ -1162,22 +1054,22 @@
         <w:behaviors>
           <w:behavior w:val="content"/>
         </w:behaviors>
-        <w:guid w:val="{0A88706D-6454-4C80-A183-2DC9A8091460}"/>
+        <w:guid w:val="{A2C5D249-7352-42A1-8C35-BFC284CE4C65}"/>
       </w:docPartPr>
       <w:docPartBody>
         <w:p>
           <w:r>
             <w:rPr>
-              <w:rStyle w:val="PlaceholderText"/>
-            </w:rPr>
-            <w:t>coursename</w:t>
+              <w:rStyle w:val="Tekstvantijdelijkeaanduiding"/>
+            </w:rPr>
+            <w:t>name</w:t>
           </w:r>
         </w:p>
       </w:docPartBody>
     </w:docPart>
     <w:docPart>
       <w:docPartPr>
-        <w:name w:val="074258128924483CAEEB83EF166FC941"/>
+        <w:name w:val="1B213D85F9DC49C5BD606618F3814E24"/>
         <w:category>
           <w:name w:val="Algemeen"/>
           <w:gallery w:val="placeholder"/>
@@ -1188,13 +1080,13 @@
         <w:behaviors>
           <w:behavior w:val="content"/>
         </w:behaviors>
-        <w:guid w:val="{D88DBABA-C01E-402F-8192-DBB2E9D65B2C}"/>
+        <w:guid w:val="{8509E89B-CFDD-4CD5-A3C7-C858D236DCD7}"/>
       </w:docPartPr>
       <w:docPartBody>
         <w:p>
           <w:r>
             <w:rPr>
-              <w:rStyle w:val="PlaceholderText"/>
+              <w:rStyle w:val="Tekstvantijdelijkeaanduiding"/>
             </w:rPr>
             <w:t>score</w:t>
           </w:r>
@@ -1203,9 +1095,9 @@
     </w:docPart>
     <w:docPart>
       <w:docPartPr>
-        <w:name w:val="19D885F57A1A4BA5AF61EC678C18AC7D"/>
+        <w:name w:val="9C1984643F1E448DB78B09595DB04402"/>
         <w:category>
-          <w:name w:val="General"/>
+          <w:name w:val="Algemeen"/>
           <w:gallery w:val="placeholder"/>
         </w:category>
         <w:types>
@@ -1214,13 +1106,13 @@
         <w:behaviors>
           <w:behavior w:val="content"/>
         </w:behaviors>
-        <w:guid w:val="{A97D56BC-F82F-4412-9A75-1AE682098E75}"/>
+        <w:guid w:val="{2C34DF82-9975-4502-A4E7-4210FCAC7466}"/>
       </w:docPartPr>
       <w:docPartBody>
         <w:p>
           <w:r>
             <w:rPr>
-              <w:rStyle w:val="PlaceholderText"/>
+              <w:rStyle w:val="Tekstvantijdelijkeaanduiding"/>
             </w:rPr>
             <w:t>BarcodeOf_Name</w:t>
           </w:r>
@@ -1238,7 +1130,7 @@
     <w:charset w:val="00"/>
     <w:family w:val="swiss"/>
     <w:pitch w:val="variable"/>
-    <w:sig w:usb0="E4002EFF" w:usb1="C000247B" w:usb2="00000009" w:usb3="00000000" w:csb0="000001FF" w:csb1="00000000"/>
+    <w:sig w:usb0="E4002EFF" w:usb1="C200247B" w:usb2="00000009" w:usb3="00000000" w:csb0="000001FF" w:csb1="00000000"/>
   </w:font>
   <w:font w:name="Times New Roman">
     <w:panose1 w:val="02020603050405020304"/>
@@ -1252,7 +1144,7 @@
     <w:charset w:val="00"/>
     <w:family w:val="swiss"/>
     <w:pitch w:val="variable"/>
-    <w:sig w:usb0="E4002EFF" w:usb1="C000247B" w:usb2="00000009" w:usb3="00000000" w:csb0="000001FF" w:csb1="00000000"/>
+    <w:sig w:usb0="E4002EFF" w:usb1="C200247B" w:usb2="00000009" w:usb3="00000000" w:csb0="000001FF" w:csb1="00000000"/>
   </w:font>
 </w:fonts>
 </file>
@@ -1277,11 +1169,15 @@
     <w:rsid w:val="001E103D"/>
     <w:rsid w:val="0045292F"/>
     <w:rsid w:val="004A0E3D"/>
+    <w:rsid w:val="004C1CE1"/>
     <w:rsid w:val="00611D69"/>
+    <w:rsid w:val="007424EE"/>
     <w:rsid w:val="008968EE"/>
     <w:rsid w:val="00A44F80"/>
+    <w:rsid w:val="00B515C7"/>
     <w:rsid w:val="00B62F66"/>
     <w:rsid w:val="00B74FAE"/>
+    <w:rsid w:val="00C17F03"/>
     <w:rsid w:val="00E768A0"/>
     <w:rsid w:val="00F64F79"/>
     <w:rsid w:val="00FA26B5"/>
@@ -1301,8 +1197,8 @@
   </m:mathPr>
   <w:themeFontLang w:val="nl-NL"/>
   <w:clrSchemeMapping w:bg1="light1" w:t1="dark1" w:bg2="light2" w:t2="dark2" w:accent1="accent1" w:accent2="accent2" w:accent3="accent3" w:accent4="accent4" w:accent5="accent5" w:accent6="accent6" w:hyperlink="hyperlink" w:followedHyperlink="followedHyperlink"/>
-  <w:decimalSymbol w:val=","/>
-  <w:listSeparator w:val=";"/>
+  <w:decimalSymbol w:val="."/>
+  <w:listSeparator w:val=","/>
   <w15:chartTrackingRefBased/>
 </w:settings>
 </file>
@@ -1702,17 +1598,17 @@
     <w:lsdException w:name="Unresolved Mention" w:semiHidden="1" w:unhideWhenUsed="1"/>
     <w:lsdException w:name="Smart Link" w:semiHidden="1" w:unhideWhenUsed="1"/>
   </w:latentStyles>
-  <w:style w:type="paragraph" w:default="1" w:styleId="Normal">
+  <w:style w:type="paragraph" w:default="1" w:styleId="Standaard">
     <w:name w:val="Normal"/>
     <w:qFormat/>
   </w:style>
-  <w:style w:type="character" w:default="1" w:styleId="DefaultParagraphFont">
+  <w:style w:type="character" w:default="1" w:styleId="Standaardalinea-lettertype">
     <w:name w:val="Default Paragraph Font"/>
     <w:uiPriority w:val="1"/>
     <w:semiHidden/>
     <w:unhideWhenUsed/>
   </w:style>
-  <w:style w:type="table" w:default="1" w:styleId="TableNormal">
+  <w:style w:type="table" w:default="1" w:styleId="Standaardtabel">
     <w:name w:val="Normal Table"/>
     <w:uiPriority w:val="99"/>
     <w:semiHidden/>
@@ -1727,18 +1623,18 @@
       </w:tblCellMar>
     </w:tblPr>
   </w:style>
-  <w:style w:type="numbering" w:default="1" w:styleId="NoList">
+  <w:style w:type="numbering" w:default="1" w:styleId="Geenlijst">
     <w:name w:val="No List"/>
     <w:uiPriority w:val="99"/>
     <w:semiHidden/>
     <w:unhideWhenUsed/>
   </w:style>
-  <w:style w:type="character" w:styleId="PlaceholderText">
+  <w:style w:type="character" w:styleId="Tekstvantijdelijkeaanduiding">
     <w:name w:val="Placeholder Text"/>
-    <w:basedOn w:val="DefaultParagraphFont"/>
+    <w:basedOn w:val="Standaardalinea-lettertype"/>
     <w:uiPriority w:val="99"/>
     <w:semiHidden/>
-    <w:rsid w:val="001E103D"/>
+    <w:rsid w:val="00B515C7"/>
     <w:rPr>
       <w:color w:val="808080"/>
     </w:rPr>
@@ -2022,18 +1918,18 @@
   <Namespaces/>
   <ControlInfos>
     <ControlInfo type="UseContext" id="978034105" tagName="978034105" label="Person" path="person" simplePath="1"/>
+    <ControlInfo type="UseContext" id="4277496194" tagName="4277496194" label="course" path="course" simplePath="1"/>
+    <ControlInfo type="If" id="672538307" tagName="672538307" label="ThisTextIsRemovedOnGeneration" path="0" simplePath="0"/>
+    <ControlInfo type="ValueOf" id="1857387021" tagName="1857387021" label="coursename" path="name" simplePath="1" format="Text" customFormatString=""/>
     <ControlInfo type="ValueOf" id="1184019272" tagName="1184019272" label="name" path="formattedname" simplePath="1" format="Text" customFormatString=""/>
-    <ControlInfo type="UseContext" id="4277496194" tagName="4277496194" label="course" path="course" simplePath="1"/>
-    <ControlInfo type="ValueOf" id="1857387021" tagName="1857387021" label="coursename" path="name" simplePath="1" format="Text" customFormatString=""/>
-    <ControlInfo type="ValueOf" id="1075166721" tagName="1075166721" label="score" path="score" simplePath="1" format="Numeric0" customFormatString=""/>
-    <ControlInfo type="If" id="672538307" tagName="672538307" label="ThisTextIsRemovedOnGeneration" path="0" simplePath="0"/>
-    <ControlInfo type="BarcodeOf" id="3030669040" tagName="3030669040" label="BarcodeOf_Name" path="name" simplePath="1" format="QR"/>
+    <ControlInfo type="ValueOf" id="1075166721" tagName="1075166721" label="score" path="score" simplePath="1" format="Numeric1" customFormatString=""/>
+    <ControlInfo type="BarcodeOf" id="3030669040" tagName="3030669040" label="BarcodeOf_Name" path="name" simplePath="1" format="QR" defaultValue="" padLeft="0" padMaxLength="0"/>
   </ControlInfos>
 </docatiConfig>
 </file>
 
 <file path=customXml/itemProps1.xml><?xml version="1.0" encoding="utf-8"?>
-<ds:datastoreItem xmlns:ds="http://schemas.openxmlformats.org/officeDocument/2006/customXml" ds:itemID="{8423ACF2-D004-45F3-841B-C27A86E67DED}">
+<ds:datastoreItem xmlns:ds="http://schemas.openxmlformats.org/officeDocument/2006/customXml" ds:itemID="{CF902EB2-6F19-42DC-9F23-8DC695837207}">
   <ds:schemaRefs>
     <ds:schemaRef ds:uri="urn:fleXdoc.docati.com"/>
   </ds:schemaRefs>

</xml_diff>